<commit_message>
Spring Boot DI and Autowire
Spring Boot DI and Autowire
</commit_message>
<xml_diff>
--- a/docs/SpringBoot.docx
+++ b/docs/SpringBoot.docx
@@ -43,25 +43,7 @@
           <w:sz w:val="20"/>
           <w:szCs w:val="20"/>
         </w:rPr>
-        <w:t xml:space="preserve">Spring Boot is a </w:t>
-      </w:r>
-      <w:proofErr w:type="gramStart"/>
-      <w:r>
-        <w:rPr>
-          <w:bCs/>
-          <w:sz w:val="20"/>
-          <w:szCs w:val="20"/>
-        </w:rPr>
-        <w:t>java based</w:t>
-      </w:r>
-      <w:proofErr w:type="gramEnd"/>
-      <w:r>
-        <w:rPr>
-          <w:bCs/>
-          <w:sz w:val="20"/>
-          <w:szCs w:val="20"/>
-        </w:rPr>
-        <w:t xml:space="preserve"> framework.</w:t>
+        <w:t>Spring Boot is a java based framework.</w:t>
       </w:r>
     </w:p>
     <w:p>
@@ -83,25 +65,7 @@
           <w:sz w:val="20"/>
           <w:szCs w:val="20"/>
         </w:rPr>
-        <w:t xml:space="preserve">Spring boot is use for a faster development and also it </w:t>
-      </w:r>
-      <w:proofErr w:type="gramStart"/>
-      <w:r>
-        <w:rPr>
-          <w:bCs/>
-          <w:sz w:val="20"/>
-          <w:szCs w:val="20"/>
-        </w:rPr>
-        <w:t>reduce</w:t>
-      </w:r>
-      <w:proofErr w:type="gramEnd"/>
-      <w:r>
-        <w:rPr>
-          <w:bCs/>
-          <w:sz w:val="20"/>
-          <w:szCs w:val="20"/>
-        </w:rPr>
-        <w:t xml:space="preserve"> the development efforts.</w:t>
+        <w:t>Spring boot is use for a faster development and also it reduce the development efforts.</w:t>
       </w:r>
     </w:p>
     <w:p>
@@ -123,25 +87,7 @@
           <w:sz w:val="20"/>
           <w:szCs w:val="20"/>
         </w:rPr>
-        <w:t xml:space="preserve">Using a Spring </w:t>
-      </w:r>
-      <w:proofErr w:type="gramStart"/>
-      <w:r>
-        <w:rPr>
-          <w:bCs/>
-          <w:sz w:val="20"/>
-          <w:szCs w:val="20"/>
-        </w:rPr>
-        <w:t>Boot</w:t>
-      </w:r>
-      <w:proofErr w:type="gramEnd"/>
-      <w:r>
-        <w:rPr>
-          <w:bCs/>
-          <w:sz w:val="20"/>
-          <w:szCs w:val="20"/>
-        </w:rPr>
-        <w:t xml:space="preserve"> you can create a production ready application.</w:t>
+        <w:t>Using a Spring Boot you can create a production ready application.</w:t>
       </w:r>
     </w:p>
     <w:p>
@@ -251,25 +197,7 @@
           <w:sz w:val="20"/>
           <w:szCs w:val="20"/>
         </w:rPr>
-        <w:t xml:space="preserve">Spring framework is divided into multiple </w:t>
-      </w:r>
-      <w:proofErr w:type="gramStart"/>
-      <w:r>
-        <w:rPr>
-          <w:bCs/>
-          <w:sz w:val="20"/>
-          <w:szCs w:val="20"/>
-        </w:rPr>
-        <w:t>module</w:t>
-      </w:r>
-      <w:proofErr w:type="gramEnd"/>
-      <w:r>
-        <w:rPr>
-          <w:bCs/>
-          <w:sz w:val="20"/>
-          <w:szCs w:val="20"/>
-        </w:rPr>
-        <w:t>. You can use a module as per you project requirement.</w:t>
+        <w:t>Spring framework is divided into multiple module. You can use a module as per you project requirement.</w:t>
       </w:r>
     </w:p>
     <w:p>
@@ -947,25 +875,7 @@
           <w:sz w:val="20"/>
           <w:szCs w:val="20"/>
         </w:rPr>
-        <w:t xml:space="preserve">Is a web application which is </w:t>
-      </w:r>
-      <w:proofErr w:type="spellStart"/>
-      <w:r>
-        <w:rPr>
-          <w:bCs/>
-          <w:sz w:val="20"/>
-          <w:szCs w:val="20"/>
-        </w:rPr>
-        <w:t>use</w:t>
-      </w:r>
-      <w:proofErr w:type="spellEnd"/>
-      <w:r>
-        <w:rPr>
-          <w:bCs/>
-          <w:sz w:val="20"/>
-          <w:szCs w:val="20"/>
-        </w:rPr>
-        <w:t xml:space="preserve"> to create a spring boot project. Using this you can create a spring project which will be downloaded as a zip file.</w:t>
+        <w:t>Is a web application which is use to create a spring boot project. Using this you can create a spring project which will be downloaded as a zip file.</w:t>
       </w:r>
     </w:p>
     <w:p>
@@ -1422,7 +1332,520 @@
         <w:t>Click on “Finish”</w:t>
       </w:r>
     </w:p>
+    <w:p>
+      <w:pPr>
+        <w:pStyle w:val="NoSpacing"/>
+        <w:rPr>
+          <w:bCs/>
+          <w:sz w:val="20"/>
+          <w:szCs w:val="20"/>
+        </w:rPr>
+      </w:pPr>
+    </w:p>
+    <w:p>
+      <w:pPr>
+        <w:pStyle w:val="NoSpacing"/>
+        <w:rPr>
+          <w:bCs/>
+          <w:sz w:val="20"/>
+          <w:szCs w:val="20"/>
+        </w:rPr>
+      </w:pPr>
+    </w:p>
+    <w:p>
+      <w:pPr>
+        <w:pStyle w:val="NoSpacing"/>
+        <w:rPr>
+          <w:bCs/>
+          <w:sz w:val="20"/>
+          <w:szCs w:val="20"/>
+        </w:rPr>
+      </w:pPr>
+    </w:p>
+    <w:p>
+      <w:pPr>
+        <w:pStyle w:val="NoSpacing"/>
+        <w:rPr>
+          <w:b/>
+          <w:sz w:val="20"/>
+          <w:szCs w:val="20"/>
+          <w:u w:val="single"/>
+        </w:rPr>
+      </w:pPr>
+      <w:r>
+        <w:rPr>
+          <w:b/>
+          <w:sz w:val="20"/>
+          <w:szCs w:val="20"/>
+          <w:u w:val="single"/>
+        </w:rPr>
+        <w:t>Spring Core</w:t>
+      </w:r>
+    </w:p>
     <w:p/>
+    <w:p>
+      <w:pPr>
+        <w:rPr>
+          <w:b/>
+          <w:bCs/>
+        </w:rPr>
+      </w:pPr>
+      <w:r>
+        <w:rPr>
+          <w:b/>
+          <w:bCs/>
+        </w:rPr>
+        <w:t>@SpringBootApplication annotation</w:t>
+      </w:r>
+    </w:p>
+    <w:p>
+      <w:pPr>
+        <w:pStyle w:val="ListParagraph"/>
+        <w:numPr>
+          <w:ilvl w:val="0"/>
+          <w:numId w:val="5"/>
+        </w:numPr>
+      </w:pPr>
+      <w:r>
+        <w:t>It is use to define the initial activated in the spring application.</w:t>
+      </w:r>
+    </w:p>
+    <w:p>
+      <w:pPr>
+        <w:pStyle w:val="ListParagraph"/>
+        <w:numPr>
+          <w:ilvl w:val="0"/>
+          <w:numId w:val="5"/>
+        </w:numPr>
+      </w:pPr>
+      <w:r>
+        <w:t>This annotation is a combination of 3 annotations</w:t>
+      </w:r>
+    </w:p>
+    <w:p>
+      <w:pPr>
+        <w:pStyle w:val="ListParagraph"/>
+        <w:numPr>
+          <w:ilvl w:val="0"/>
+          <w:numId w:val="5"/>
+        </w:numPr>
+      </w:pPr>
+      <w:r>
+        <w:t>@Configuration</w:t>
+      </w:r>
+    </w:p>
+    <w:p>
+      <w:pPr>
+        <w:pStyle w:val="ListParagraph"/>
+        <w:numPr>
+          <w:ilvl w:val="1"/>
+          <w:numId w:val="5"/>
+        </w:numPr>
+      </w:pPr>
+      <w:r>
+        <w:t>It denotes the class is a configuration class which can have the configuration for the application.</w:t>
+      </w:r>
+    </w:p>
+    <w:p>
+      <w:pPr>
+        <w:pStyle w:val="ListParagraph"/>
+        <w:numPr>
+          <w:ilvl w:val="1"/>
+          <w:numId w:val="5"/>
+        </w:numPr>
+      </w:pPr>
+      <w:r>
+        <w:t>Configuration classes will be loaded inside the spring container at the initial stage.</w:t>
+      </w:r>
+    </w:p>
+    <w:p>
+      <w:pPr>
+        <w:pStyle w:val="ListParagraph"/>
+        <w:numPr>
+          <w:ilvl w:val="0"/>
+          <w:numId w:val="5"/>
+        </w:numPr>
+      </w:pPr>
+      <w:r>
+        <w:t>@EnableAutoConfiguration</w:t>
+      </w:r>
+    </w:p>
+    <w:p>
+      <w:pPr>
+        <w:pStyle w:val="ListParagraph"/>
+        <w:numPr>
+          <w:ilvl w:val="1"/>
+          <w:numId w:val="5"/>
+        </w:numPr>
+      </w:pPr>
+      <w:r>
+        <w:t>This is use to enable the auto configuration feature of the spring boot.</w:t>
+      </w:r>
+    </w:p>
+    <w:p>
+      <w:pPr>
+        <w:pStyle w:val="ListParagraph"/>
+        <w:numPr>
+          <w:ilvl w:val="1"/>
+          <w:numId w:val="5"/>
+        </w:numPr>
+      </w:pPr>
+      <w:r>
+        <w:t>This configuration will be perform by spring boot internally by looking into the dependencies included into project.</w:t>
+      </w:r>
+    </w:p>
+    <w:p>
+      <w:pPr>
+        <w:pStyle w:val="ListParagraph"/>
+        <w:numPr>
+          <w:ilvl w:val="0"/>
+          <w:numId w:val="5"/>
+        </w:numPr>
+      </w:pPr>
+      <w:r>
+        <w:t>@ComponentScan</w:t>
+      </w:r>
+    </w:p>
+    <w:p>
+      <w:pPr>
+        <w:pStyle w:val="ListParagraph"/>
+        <w:numPr>
+          <w:ilvl w:val="1"/>
+          <w:numId w:val="5"/>
+        </w:numPr>
+      </w:pPr>
+      <w:r>
+        <w:t>To scan the spring bean class from the project.</w:t>
+      </w:r>
+    </w:p>
+    <w:p>
+      <w:pPr>
+        <w:pStyle w:val="ListParagraph"/>
+        <w:numPr>
+          <w:ilvl w:val="1"/>
+          <w:numId w:val="5"/>
+        </w:numPr>
+      </w:pPr>
+      <w:r>
+        <w:t>This will be scan and the object will be created and added inside spring container.</w:t>
+      </w:r>
+    </w:p>
+    <w:p/>
+    <w:p>
+      <w:pPr>
+        <w:rPr>
+          <w:b/>
+          <w:bCs/>
+          <w:u w:val="single"/>
+        </w:rPr>
+      </w:pPr>
+      <w:r>
+        <w:rPr>
+          <w:b/>
+          <w:bCs/>
+          <w:u w:val="single"/>
+        </w:rPr>
+        <w:t>Spring Bean classes</w:t>
+      </w:r>
+    </w:p>
+    <w:p>
+      <w:pPr>
+        <w:pStyle w:val="ListParagraph"/>
+        <w:numPr>
+          <w:ilvl w:val="0"/>
+          <w:numId w:val="6"/>
+        </w:numPr>
+      </w:pPr>
+      <w:r>
+        <w:t xml:space="preserve">Spring bean classes are the java classes for which spring creates an object and manage the life cycle of the object. </w:t>
+      </w:r>
+    </w:p>
+    <w:p>
+      <w:pPr>
+        <w:pStyle w:val="ListParagraph"/>
+        <w:numPr>
+          <w:ilvl w:val="0"/>
+          <w:numId w:val="6"/>
+        </w:numPr>
+      </w:pPr>
+      <w:r>
+        <w:t>This classes can be the build-in or custom classes.</w:t>
+      </w:r>
+    </w:p>
+    <w:p>
+      <w:pPr>
+        <w:pStyle w:val="ListParagraph"/>
+        <w:numPr>
+          <w:ilvl w:val="0"/>
+          <w:numId w:val="6"/>
+        </w:numPr>
+      </w:pPr>
+      <w:r>
+        <w:t xml:space="preserve">To create and maintain the java object spring internally </w:t>
+      </w:r>
+      <w:r>
+        <w:t xml:space="preserve">spring </w:t>
+      </w:r>
+      <w:r>
+        <w:t>use a container which is an ApplicationContext container</w:t>
+      </w:r>
+      <w:r>
+        <w:t>.</w:t>
+      </w:r>
+    </w:p>
+    <w:p>
+      <w:pPr>
+        <w:pStyle w:val="ListParagraph"/>
+        <w:numPr>
+          <w:ilvl w:val="0"/>
+          <w:numId w:val="6"/>
+        </w:numPr>
+      </w:pPr>
+      <w:r>
+        <w:t>T</w:t>
+      </w:r>
+      <w:r>
+        <w:t>o</w:t>
+      </w:r>
+      <w:r>
+        <w:t xml:space="preserve"> declare any java class as a spring bean class you can use the following annotation on class level.</w:t>
+      </w:r>
+    </w:p>
+    <w:p>
+      <w:pPr>
+        <w:pStyle w:val="ListParagraph"/>
+        <w:numPr>
+          <w:ilvl w:val="1"/>
+          <w:numId w:val="6"/>
+        </w:numPr>
+      </w:pPr>
+      <w:r>
+        <w:t>@Component</w:t>
+      </w:r>
+    </w:p>
+    <w:p>
+      <w:pPr>
+        <w:pStyle w:val="ListParagraph"/>
+        <w:numPr>
+          <w:ilvl w:val="1"/>
+          <w:numId w:val="6"/>
+        </w:numPr>
+      </w:pPr>
+      <w:r>
+        <w:t>@Controller</w:t>
+      </w:r>
+    </w:p>
+    <w:p>
+      <w:pPr>
+        <w:pStyle w:val="ListParagraph"/>
+        <w:numPr>
+          <w:ilvl w:val="1"/>
+          <w:numId w:val="6"/>
+        </w:numPr>
+      </w:pPr>
+      <w:r>
+        <w:t>@RestController</w:t>
+      </w:r>
+    </w:p>
+    <w:p>
+      <w:pPr>
+        <w:pStyle w:val="ListParagraph"/>
+        <w:numPr>
+          <w:ilvl w:val="1"/>
+          <w:numId w:val="6"/>
+        </w:numPr>
+      </w:pPr>
+      <w:r>
+        <w:t>@Service</w:t>
+      </w:r>
+    </w:p>
+    <w:p>
+      <w:pPr>
+        <w:pStyle w:val="ListParagraph"/>
+        <w:numPr>
+          <w:ilvl w:val="1"/>
+          <w:numId w:val="6"/>
+        </w:numPr>
+      </w:pPr>
+      <w:r>
+        <w:t xml:space="preserve"> </w:t>
+      </w:r>
+      <w:r>
+        <w:t>@Repository</w:t>
+      </w:r>
+    </w:p>
+    <w:p>
+      <w:pPr>
+        <w:pStyle w:val="ListParagraph"/>
+        <w:numPr>
+          <w:ilvl w:val="1"/>
+          <w:numId w:val="6"/>
+        </w:numPr>
+      </w:pPr>
+      <w:r>
+        <w:t>@ControllerAdvice etc.</w:t>
+      </w:r>
+    </w:p>
+    <w:p>
+      <w:pPr>
+        <w:rPr>
+          <w:b/>
+          <w:bCs/>
+          <w:u w:val="single"/>
+        </w:rPr>
+      </w:pPr>
+      <w:r>
+        <w:rPr>
+          <w:b/>
+          <w:bCs/>
+          <w:u w:val="single"/>
+        </w:rPr>
+        <w:t>Spring Container</w:t>
+      </w:r>
+    </w:p>
+    <w:p>
+      <w:pPr>
+        <w:pStyle w:val="ListParagraph"/>
+        <w:numPr>
+          <w:ilvl w:val="0"/>
+          <w:numId w:val="7"/>
+        </w:numPr>
+      </w:pPr>
+      <w:r>
+        <w:t>It</w:t>
+      </w:r>
+      <w:r>
+        <w:t xml:space="preserve"> is use to store and manage the spring bean classes.</w:t>
+      </w:r>
+    </w:p>
+    <w:p>
+      <w:pPr>
+        <w:pStyle w:val="ListParagraph"/>
+        <w:numPr>
+          <w:ilvl w:val="0"/>
+          <w:numId w:val="7"/>
+        </w:numPr>
+      </w:pPr>
+      <w:r>
+        <w:t>The object will be store inside container and will be available whenever required.</w:t>
+      </w:r>
+    </w:p>
+    <w:p>
+      <w:pPr>
+        <w:pStyle w:val="ListParagraph"/>
+        <w:numPr>
+          <w:ilvl w:val="0"/>
+          <w:numId w:val="7"/>
+        </w:numPr>
+      </w:pPr>
+      <w:r>
+        <w:t>In Spring ApplicationContext container is used to manage the object life cycle.</w:t>
+      </w:r>
+    </w:p>
+    <w:p>
+      <w:pPr>
+        <w:pStyle w:val="ListParagraph"/>
+        <w:numPr>
+          <w:ilvl w:val="0"/>
+          <w:numId w:val="7"/>
+        </w:numPr>
+      </w:pPr>
+      <w:r>
+        <w:t xml:space="preserve">You can get the object of any bean </w:t>
+      </w:r>
+      <w:r>
+        <w:t>class</w:t>
+      </w:r>
+      <w:r>
+        <w:t xml:space="preserve"> by using getBean() method</w:t>
+      </w:r>
+    </w:p>
+    <w:p/>
+    <w:p>
+      <w:r>
+        <w:br w:type="page"/>
+      </w:r>
+    </w:p>
+    <w:p>
+      <w:pPr>
+        <w:rPr>
+          <w:u w:val="single"/>
+        </w:rPr>
+      </w:pPr>
+      <w:r>
+        <w:rPr>
+          <w:u w:val="single"/>
+        </w:rPr>
+        <w:lastRenderedPageBreak/>
+        <w:t>Dependency Injection(DI)</w:t>
+      </w:r>
+    </w:p>
+    <w:p>
+      <w:pPr>
+        <w:pStyle w:val="ListParagraph"/>
+        <w:numPr>
+          <w:ilvl w:val="0"/>
+          <w:numId w:val="8"/>
+        </w:numPr>
+      </w:pPr>
+      <w:r>
+        <w:t>It is a process in which you can inject the object of one class into another class.</w:t>
+      </w:r>
+    </w:p>
+    <w:p>
+      <w:pPr>
+        <w:pStyle w:val="ListParagraph"/>
+        <w:numPr>
+          <w:ilvl w:val="0"/>
+          <w:numId w:val="8"/>
+        </w:numPr>
+      </w:pPr>
+      <w:r>
+        <w:t>To fulfill the HAS-A relation of java you can perform the DI.</w:t>
+      </w:r>
+    </w:p>
+    <w:p>
+      <w:pPr>
+        <w:pStyle w:val="ListParagraph"/>
+        <w:numPr>
+          <w:ilvl w:val="0"/>
+          <w:numId w:val="8"/>
+        </w:numPr>
+      </w:pPr>
+      <w:r>
+        <w:t>This process can be achieve manually by providing the Object of another.</w:t>
+      </w:r>
+    </w:p>
+    <w:p>
+      <w:pPr>
+        <w:pStyle w:val="ListParagraph"/>
+        <w:numPr>
+          <w:ilvl w:val="0"/>
+          <w:numId w:val="8"/>
+        </w:numPr>
+      </w:pPr>
+      <w:r>
+        <w:t>Also this can be automate by java using @Autowire concept.</w:t>
+      </w:r>
+    </w:p>
+    <w:p>
+      <w:pPr>
+        <w:pStyle w:val="ListParagraph"/>
+        <w:numPr>
+          <w:ilvl w:val="0"/>
+          <w:numId w:val="8"/>
+        </w:numPr>
+      </w:pPr>
+      <w:r>
+        <w:t>Autowire concept is use to automate the DI process.</w:t>
+      </w:r>
+      <w:r>
+        <w:t xml:space="preserve"> </w:t>
+      </w:r>
+      <w:r>
+        <w:t xml:space="preserve"> </w:t>
+      </w:r>
+    </w:p>
     <w:sectPr>
       <w:pgSz w:w="12240" w:h="15840"/>
       <w:pgMar w:top="1440" w:right="1440" w:bottom="1440" w:left="1440" w:header="720" w:footer="720" w:gutter="0"/>
@@ -1436,6 +1859,97 @@
 <file path=word/numbering.xml><?xml version="1.0" encoding="utf-8"?>
 <w:numbering xmlns:wpc="http://schemas.microsoft.com/office/word/2010/wordprocessingCanvas" xmlns:cx="http://schemas.microsoft.com/office/drawing/2014/chartex" xmlns:cx1="http://schemas.microsoft.com/office/drawing/2015/9/8/chartex" xmlns:cx2="http://schemas.microsoft.com/office/drawing/2015/10/21/chartex" xmlns:cx3="http://schemas.microsoft.com/office/drawing/2016/5/9/chartex" xmlns:cx4="http://schemas.microsoft.com/office/drawing/2016/5/10/chartex" xmlns:cx5="http://schemas.microsoft.com/office/drawing/2016/5/11/chartex" xmlns:cx6="http://schemas.microsoft.com/office/drawing/2016/5/12/chartex" xmlns:cx7="http://schemas.microsoft.com/office/drawing/2016/5/13/chartex" xmlns:cx8="http://schemas.microsoft.com/office/drawing/2016/5/14/chartex" xmlns:mc="http://schemas.openxmlformats.org/markup-compatibility/2006" xmlns:aink="http://schemas.microsoft.com/office/drawing/2016/ink" xmlns:am3d="http://schemas.microsoft.com/office/drawing/2017/model3d" xmlns:o="urn:schemas-microsoft-com:office:office" xmlns:oel="http://schemas.microsoft.com/office/2019/extlst" xmlns:r="http://schemas.openxmlformats.org/officeDocument/2006/relationships" xmlns:m="http://schemas.openxmlformats.org/officeDocument/2006/math" xmlns:v="urn:schemas-microsoft-com:vml" xmlns:wp14="http://schemas.microsoft.com/office/word/2010/wordprocessingDrawing" xmlns:wp="http://schemas.openxmlformats.org/drawingml/2006/wordprocessingDrawing" xmlns:w10="urn:schemas-microsoft-com:office:word" xmlns:w="http://schemas.openxmlformats.org/wordprocessingml/2006/main" xmlns:w14="http://schemas.microsoft.com/office/word/2010/wordml" xmlns:w15="http://schemas.microsoft.com/office/word/2012/wordml" xmlns:w16cex="http://schemas.microsoft.com/office/word/2018/wordml/cex" xmlns:w16cid="http://schemas.microsoft.com/office/word/2016/wordml/cid" xmlns:w16="http://schemas.microsoft.com/office/word/2018/wordml" xmlns:w16sdtdh="http://schemas.microsoft.com/office/word/2020/wordml/sdtdatahash" xmlns:w16se="http://schemas.microsoft.com/office/word/2015/wordml/symex" xmlns:wpg="http://schemas.microsoft.com/office/word/2010/wordprocessingGroup" xmlns:wpi="http://schemas.microsoft.com/office/word/2010/wordprocessingInk" xmlns:wne="http://schemas.microsoft.com/office/word/2006/wordml" xmlns:wps="http://schemas.microsoft.com/office/word/2010/wordprocessingShape" mc:Ignorable="w14 w15 w16se w16cid w16 w16cex w16sdtdh wp14">
   <w:abstractNum w:abstractNumId="0" w15:restartNumberingAfterBreak="0">
+    <w:nsid w:val="140E1A86"/>
+    <w:multiLevelType w:val="hybridMultilevel"/>
+    <w:tmpl w:val="D9AC263A"/>
+    <w:lvl w:ilvl="0" w:tplc="0409000F">
+      <w:start w:val="1"/>
+      <w:numFmt w:val="decimal"/>
+      <w:lvlText w:val="%1."/>
+      <w:lvlJc w:val="left"/>
+      <w:pPr>
+        <w:ind w:left="720" w:hanging="360"/>
+      </w:pPr>
+      <w:rPr>
+        <w:rFonts w:hint="default"/>
+        <w:b w:val="0"/>
+        <w:u w:val="none"/>
+      </w:rPr>
+    </w:lvl>
+    <w:lvl w:ilvl="1" w:tplc="04090019" w:tentative="1">
+      <w:start w:val="1"/>
+      <w:numFmt w:val="lowerLetter"/>
+      <w:lvlText w:val="%2."/>
+      <w:lvlJc w:val="left"/>
+      <w:pPr>
+        <w:ind w:left="1440" w:hanging="360"/>
+      </w:pPr>
+    </w:lvl>
+    <w:lvl w:ilvl="2" w:tplc="0409001B" w:tentative="1">
+      <w:start w:val="1"/>
+      <w:numFmt w:val="lowerRoman"/>
+      <w:lvlText w:val="%3."/>
+      <w:lvlJc w:val="right"/>
+      <w:pPr>
+        <w:ind w:left="2160" w:hanging="180"/>
+      </w:pPr>
+    </w:lvl>
+    <w:lvl w:ilvl="3" w:tplc="0409000F" w:tentative="1">
+      <w:start w:val="1"/>
+      <w:numFmt w:val="decimal"/>
+      <w:lvlText w:val="%4."/>
+      <w:lvlJc w:val="left"/>
+      <w:pPr>
+        <w:ind w:left="2880" w:hanging="360"/>
+      </w:pPr>
+    </w:lvl>
+    <w:lvl w:ilvl="4" w:tplc="04090019" w:tentative="1">
+      <w:start w:val="1"/>
+      <w:numFmt w:val="lowerLetter"/>
+      <w:lvlText w:val="%5."/>
+      <w:lvlJc w:val="left"/>
+      <w:pPr>
+        <w:ind w:left="3600" w:hanging="360"/>
+      </w:pPr>
+    </w:lvl>
+    <w:lvl w:ilvl="5" w:tplc="0409001B" w:tentative="1">
+      <w:start w:val="1"/>
+      <w:numFmt w:val="lowerRoman"/>
+      <w:lvlText w:val="%6."/>
+      <w:lvlJc w:val="right"/>
+      <w:pPr>
+        <w:ind w:left="4320" w:hanging="180"/>
+      </w:pPr>
+    </w:lvl>
+    <w:lvl w:ilvl="6" w:tplc="0409000F" w:tentative="1">
+      <w:start w:val="1"/>
+      <w:numFmt w:val="decimal"/>
+      <w:lvlText w:val="%7."/>
+      <w:lvlJc w:val="left"/>
+      <w:pPr>
+        <w:ind w:left="5040" w:hanging="360"/>
+      </w:pPr>
+    </w:lvl>
+    <w:lvl w:ilvl="7" w:tplc="04090019" w:tentative="1">
+      <w:start w:val="1"/>
+      <w:numFmt w:val="lowerLetter"/>
+      <w:lvlText w:val="%8."/>
+      <w:lvlJc w:val="left"/>
+      <w:pPr>
+        <w:ind w:left="5760" w:hanging="360"/>
+      </w:pPr>
+    </w:lvl>
+    <w:lvl w:ilvl="8" w:tplc="0409001B" w:tentative="1">
+      <w:start w:val="1"/>
+      <w:numFmt w:val="lowerRoman"/>
+      <w:lvlText w:val="%9."/>
+      <w:lvlJc w:val="right"/>
+      <w:pPr>
+        <w:ind w:left="6480" w:hanging="180"/>
+      </w:pPr>
+    </w:lvl>
+  </w:abstractNum>
+  <w:abstractNum w:abstractNumId="1" w15:restartNumberingAfterBreak="0">
     <w:nsid w:val="2C4767EA"/>
     <w:multiLevelType w:val="hybridMultilevel"/>
     <w:tmpl w:val="39166786"/>
@@ -1524,7 +2038,96 @@
       </w:pPr>
     </w:lvl>
   </w:abstractNum>
-  <w:abstractNum w:abstractNumId="1" w15:restartNumberingAfterBreak="0">
+  <w:abstractNum w:abstractNumId="2" w15:restartNumberingAfterBreak="0">
+    <w:nsid w:val="2CB00714"/>
+    <w:multiLevelType w:val="hybridMultilevel"/>
+    <w:tmpl w:val="F13E9D32"/>
+    <w:lvl w:ilvl="0" w:tplc="0409000F">
+      <w:start w:val="1"/>
+      <w:numFmt w:val="decimal"/>
+      <w:lvlText w:val="%1."/>
+      <w:lvlJc w:val="left"/>
+      <w:pPr>
+        <w:ind w:left="720" w:hanging="360"/>
+      </w:pPr>
+      <w:rPr>
+        <w:rFonts w:hint="default"/>
+      </w:rPr>
+    </w:lvl>
+    <w:lvl w:ilvl="1" w:tplc="04090019">
+      <w:start w:val="1"/>
+      <w:numFmt w:val="lowerLetter"/>
+      <w:lvlText w:val="%2."/>
+      <w:lvlJc w:val="left"/>
+      <w:pPr>
+        <w:ind w:left="1440" w:hanging="360"/>
+      </w:pPr>
+    </w:lvl>
+    <w:lvl w:ilvl="2" w:tplc="0409001B" w:tentative="1">
+      <w:start w:val="1"/>
+      <w:numFmt w:val="lowerRoman"/>
+      <w:lvlText w:val="%3."/>
+      <w:lvlJc w:val="right"/>
+      <w:pPr>
+        <w:ind w:left="2160" w:hanging="180"/>
+      </w:pPr>
+    </w:lvl>
+    <w:lvl w:ilvl="3" w:tplc="0409000F" w:tentative="1">
+      <w:start w:val="1"/>
+      <w:numFmt w:val="decimal"/>
+      <w:lvlText w:val="%4."/>
+      <w:lvlJc w:val="left"/>
+      <w:pPr>
+        <w:ind w:left="2880" w:hanging="360"/>
+      </w:pPr>
+    </w:lvl>
+    <w:lvl w:ilvl="4" w:tplc="04090019" w:tentative="1">
+      <w:start w:val="1"/>
+      <w:numFmt w:val="lowerLetter"/>
+      <w:lvlText w:val="%5."/>
+      <w:lvlJc w:val="left"/>
+      <w:pPr>
+        <w:ind w:left="3600" w:hanging="360"/>
+      </w:pPr>
+    </w:lvl>
+    <w:lvl w:ilvl="5" w:tplc="0409001B" w:tentative="1">
+      <w:start w:val="1"/>
+      <w:numFmt w:val="lowerRoman"/>
+      <w:lvlText w:val="%6."/>
+      <w:lvlJc w:val="right"/>
+      <w:pPr>
+        <w:ind w:left="4320" w:hanging="180"/>
+      </w:pPr>
+    </w:lvl>
+    <w:lvl w:ilvl="6" w:tplc="0409000F" w:tentative="1">
+      <w:start w:val="1"/>
+      <w:numFmt w:val="decimal"/>
+      <w:lvlText w:val="%7."/>
+      <w:lvlJc w:val="left"/>
+      <w:pPr>
+        <w:ind w:left="5040" w:hanging="360"/>
+      </w:pPr>
+    </w:lvl>
+    <w:lvl w:ilvl="7" w:tplc="04090019" w:tentative="1">
+      <w:start w:val="1"/>
+      <w:numFmt w:val="lowerLetter"/>
+      <w:lvlText w:val="%8."/>
+      <w:lvlJc w:val="left"/>
+      <w:pPr>
+        <w:ind w:left="5760" w:hanging="360"/>
+      </w:pPr>
+    </w:lvl>
+    <w:lvl w:ilvl="8" w:tplc="0409001B" w:tentative="1">
+      <w:start w:val="1"/>
+      <w:numFmt w:val="lowerRoman"/>
+      <w:lvlText w:val="%9."/>
+      <w:lvlJc w:val="right"/>
+      <w:pPr>
+        <w:ind w:left="6480" w:hanging="180"/>
+      </w:pPr>
+    </w:lvl>
+  </w:abstractNum>
+  <w:abstractNum w:abstractNumId="3" w15:restartNumberingAfterBreak="0">
     <w:nsid w:val="473C131F"/>
     <w:multiLevelType w:val="hybridMultilevel"/>
     <w:tmpl w:val="9F448EFE"/>
@@ -1613,7 +2216,185 @@
       </w:pPr>
     </w:lvl>
   </w:abstractNum>
-  <w:abstractNum w:abstractNumId="2" w15:restartNumberingAfterBreak="0">
+  <w:abstractNum w:abstractNumId="4" w15:restartNumberingAfterBreak="0">
+    <w:nsid w:val="48855B15"/>
+    <w:multiLevelType w:val="hybridMultilevel"/>
+    <w:tmpl w:val="E024681A"/>
+    <w:lvl w:ilvl="0" w:tplc="0409000F">
+      <w:start w:val="1"/>
+      <w:numFmt w:val="decimal"/>
+      <w:lvlText w:val="%1."/>
+      <w:lvlJc w:val="left"/>
+      <w:pPr>
+        <w:ind w:left="720" w:hanging="360"/>
+      </w:pPr>
+      <w:rPr>
+        <w:rFonts w:hint="default"/>
+      </w:rPr>
+    </w:lvl>
+    <w:lvl w:ilvl="1" w:tplc="04090019" w:tentative="1">
+      <w:start w:val="1"/>
+      <w:numFmt w:val="lowerLetter"/>
+      <w:lvlText w:val="%2."/>
+      <w:lvlJc w:val="left"/>
+      <w:pPr>
+        <w:ind w:left="1440" w:hanging="360"/>
+      </w:pPr>
+    </w:lvl>
+    <w:lvl w:ilvl="2" w:tplc="0409001B" w:tentative="1">
+      <w:start w:val="1"/>
+      <w:numFmt w:val="lowerRoman"/>
+      <w:lvlText w:val="%3."/>
+      <w:lvlJc w:val="right"/>
+      <w:pPr>
+        <w:ind w:left="2160" w:hanging="180"/>
+      </w:pPr>
+    </w:lvl>
+    <w:lvl w:ilvl="3" w:tplc="0409000F" w:tentative="1">
+      <w:start w:val="1"/>
+      <w:numFmt w:val="decimal"/>
+      <w:lvlText w:val="%4."/>
+      <w:lvlJc w:val="left"/>
+      <w:pPr>
+        <w:ind w:left="2880" w:hanging="360"/>
+      </w:pPr>
+    </w:lvl>
+    <w:lvl w:ilvl="4" w:tplc="04090019" w:tentative="1">
+      <w:start w:val="1"/>
+      <w:numFmt w:val="lowerLetter"/>
+      <w:lvlText w:val="%5."/>
+      <w:lvlJc w:val="left"/>
+      <w:pPr>
+        <w:ind w:left="3600" w:hanging="360"/>
+      </w:pPr>
+    </w:lvl>
+    <w:lvl w:ilvl="5" w:tplc="0409001B" w:tentative="1">
+      <w:start w:val="1"/>
+      <w:numFmt w:val="lowerRoman"/>
+      <w:lvlText w:val="%6."/>
+      <w:lvlJc w:val="right"/>
+      <w:pPr>
+        <w:ind w:left="4320" w:hanging="180"/>
+      </w:pPr>
+    </w:lvl>
+    <w:lvl w:ilvl="6" w:tplc="0409000F" w:tentative="1">
+      <w:start w:val="1"/>
+      <w:numFmt w:val="decimal"/>
+      <w:lvlText w:val="%7."/>
+      <w:lvlJc w:val="left"/>
+      <w:pPr>
+        <w:ind w:left="5040" w:hanging="360"/>
+      </w:pPr>
+    </w:lvl>
+    <w:lvl w:ilvl="7" w:tplc="04090019" w:tentative="1">
+      <w:start w:val="1"/>
+      <w:numFmt w:val="lowerLetter"/>
+      <w:lvlText w:val="%8."/>
+      <w:lvlJc w:val="left"/>
+      <w:pPr>
+        <w:ind w:left="5760" w:hanging="360"/>
+      </w:pPr>
+    </w:lvl>
+    <w:lvl w:ilvl="8" w:tplc="0409001B" w:tentative="1">
+      <w:start w:val="1"/>
+      <w:numFmt w:val="lowerRoman"/>
+      <w:lvlText w:val="%9."/>
+      <w:lvlJc w:val="right"/>
+      <w:pPr>
+        <w:ind w:left="6480" w:hanging="180"/>
+      </w:pPr>
+    </w:lvl>
+  </w:abstractNum>
+  <w:abstractNum w:abstractNumId="5" w15:restartNumberingAfterBreak="0">
+    <w:nsid w:val="54A740E5"/>
+    <w:multiLevelType w:val="hybridMultilevel"/>
+    <w:tmpl w:val="17EAD46A"/>
+    <w:lvl w:ilvl="0" w:tplc="0409000F">
+      <w:start w:val="1"/>
+      <w:numFmt w:val="decimal"/>
+      <w:lvlText w:val="%1."/>
+      <w:lvlJc w:val="left"/>
+      <w:pPr>
+        <w:ind w:left="720" w:hanging="360"/>
+      </w:pPr>
+      <w:rPr>
+        <w:rFonts w:hint="default"/>
+      </w:rPr>
+    </w:lvl>
+    <w:lvl w:ilvl="1" w:tplc="04090019">
+      <w:start w:val="1"/>
+      <w:numFmt w:val="lowerLetter"/>
+      <w:lvlText w:val="%2."/>
+      <w:lvlJc w:val="left"/>
+      <w:pPr>
+        <w:ind w:left="1440" w:hanging="360"/>
+      </w:pPr>
+    </w:lvl>
+    <w:lvl w:ilvl="2" w:tplc="0409001B" w:tentative="1">
+      <w:start w:val="1"/>
+      <w:numFmt w:val="lowerRoman"/>
+      <w:lvlText w:val="%3."/>
+      <w:lvlJc w:val="right"/>
+      <w:pPr>
+        <w:ind w:left="2160" w:hanging="180"/>
+      </w:pPr>
+    </w:lvl>
+    <w:lvl w:ilvl="3" w:tplc="0409000F" w:tentative="1">
+      <w:start w:val="1"/>
+      <w:numFmt w:val="decimal"/>
+      <w:lvlText w:val="%4."/>
+      <w:lvlJc w:val="left"/>
+      <w:pPr>
+        <w:ind w:left="2880" w:hanging="360"/>
+      </w:pPr>
+    </w:lvl>
+    <w:lvl w:ilvl="4" w:tplc="04090019" w:tentative="1">
+      <w:start w:val="1"/>
+      <w:numFmt w:val="lowerLetter"/>
+      <w:lvlText w:val="%5."/>
+      <w:lvlJc w:val="left"/>
+      <w:pPr>
+        <w:ind w:left="3600" w:hanging="360"/>
+      </w:pPr>
+    </w:lvl>
+    <w:lvl w:ilvl="5" w:tplc="0409001B" w:tentative="1">
+      <w:start w:val="1"/>
+      <w:numFmt w:val="lowerRoman"/>
+      <w:lvlText w:val="%6."/>
+      <w:lvlJc w:val="right"/>
+      <w:pPr>
+        <w:ind w:left="4320" w:hanging="180"/>
+      </w:pPr>
+    </w:lvl>
+    <w:lvl w:ilvl="6" w:tplc="0409000F" w:tentative="1">
+      <w:start w:val="1"/>
+      <w:numFmt w:val="decimal"/>
+      <w:lvlText w:val="%7."/>
+      <w:lvlJc w:val="left"/>
+      <w:pPr>
+        <w:ind w:left="5040" w:hanging="360"/>
+      </w:pPr>
+    </w:lvl>
+    <w:lvl w:ilvl="7" w:tplc="04090019" w:tentative="1">
+      <w:start w:val="1"/>
+      <w:numFmt w:val="lowerLetter"/>
+      <w:lvlText w:val="%8."/>
+      <w:lvlJc w:val="left"/>
+      <w:pPr>
+        <w:ind w:left="5760" w:hanging="360"/>
+      </w:pPr>
+    </w:lvl>
+    <w:lvl w:ilvl="8" w:tplc="0409001B" w:tentative="1">
+      <w:start w:val="1"/>
+      <w:numFmt w:val="lowerRoman"/>
+      <w:lvlText w:val="%9."/>
+      <w:lvlJc w:val="right"/>
+      <w:pPr>
+        <w:ind w:left="6480" w:hanging="180"/>
+      </w:pPr>
+    </w:lvl>
+  </w:abstractNum>
+  <w:abstractNum w:abstractNumId="6" w15:restartNumberingAfterBreak="0">
     <w:nsid w:val="65250439"/>
     <w:multiLevelType w:val="hybridMultilevel"/>
     <w:tmpl w:val="DA48771E"/>
@@ -1702,14 +2483,118 @@
       </w:pPr>
     </w:lvl>
   </w:abstractNum>
+  <w:abstractNum w:abstractNumId="7" w15:restartNumberingAfterBreak="0">
+    <w:nsid w:val="7FF524C8"/>
+    <w:multiLevelType w:val="hybridMultilevel"/>
+    <w:tmpl w:val="FA0438B2"/>
+    <w:lvl w:ilvl="0" w:tplc="0409000F">
+      <w:start w:val="1"/>
+      <w:numFmt w:val="decimal"/>
+      <w:lvlText w:val="%1."/>
+      <w:lvlJc w:val="left"/>
+      <w:pPr>
+        <w:ind w:left="720" w:hanging="360"/>
+      </w:pPr>
+      <w:rPr>
+        <w:rFonts w:hint="default"/>
+      </w:rPr>
+    </w:lvl>
+    <w:lvl w:ilvl="1" w:tplc="04090019" w:tentative="1">
+      <w:start w:val="1"/>
+      <w:numFmt w:val="lowerLetter"/>
+      <w:lvlText w:val="%2."/>
+      <w:lvlJc w:val="left"/>
+      <w:pPr>
+        <w:ind w:left="1440" w:hanging="360"/>
+      </w:pPr>
+    </w:lvl>
+    <w:lvl w:ilvl="2" w:tplc="0409001B" w:tentative="1">
+      <w:start w:val="1"/>
+      <w:numFmt w:val="lowerRoman"/>
+      <w:lvlText w:val="%3."/>
+      <w:lvlJc w:val="right"/>
+      <w:pPr>
+        <w:ind w:left="2160" w:hanging="180"/>
+      </w:pPr>
+    </w:lvl>
+    <w:lvl w:ilvl="3" w:tplc="0409000F" w:tentative="1">
+      <w:start w:val="1"/>
+      <w:numFmt w:val="decimal"/>
+      <w:lvlText w:val="%4."/>
+      <w:lvlJc w:val="left"/>
+      <w:pPr>
+        <w:ind w:left="2880" w:hanging="360"/>
+      </w:pPr>
+    </w:lvl>
+    <w:lvl w:ilvl="4" w:tplc="04090019" w:tentative="1">
+      <w:start w:val="1"/>
+      <w:numFmt w:val="lowerLetter"/>
+      <w:lvlText w:val="%5."/>
+      <w:lvlJc w:val="left"/>
+      <w:pPr>
+        <w:ind w:left="3600" w:hanging="360"/>
+      </w:pPr>
+    </w:lvl>
+    <w:lvl w:ilvl="5" w:tplc="0409001B" w:tentative="1">
+      <w:start w:val="1"/>
+      <w:numFmt w:val="lowerRoman"/>
+      <w:lvlText w:val="%6."/>
+      <w:lvlJc w:val="right"/>
+      <w:pPr>
+        <w:ind w:left="4320" w:hanging="180"/>
+      </w:pPr>
+    </w:lvl>
+    <w:lvl w:ilvl="6" w:tplc="0409000F" w:tentative="1">
+      <w:start w:val="1"/>
+      <w:numFmt w:val="decimal"/>
+      <w:lvlText w:val="%7."/>
+      <w:lvlJc w:val="left"/>
+      <w:pPr>
+        <w:ind w:left="5040" w:hanging="360"/>
+      </w:pPr>
+    </w:lvl>
+    <w:lvl w:ilvl="7" w:tplc="04090019" w:tentative="1">
+      <w:start w:val="1"/>
+      <w:numFmt w:val="lowerLetter"/>
+      <w:lvlText w:val="%8."/>
+      <w:lvlJc w:val="left"/>
+      <w:pPr>
+        <w:ind w:left="5760" w:hanging="360"/>
+      </w:pPr>
+    </w:lvl>
+    <w:lvl w:ilvl="8" w:tplc="0409001B" w:tentative="1">
+      <w:start w:val="1"/>
+      <w:numFmt w:val="lowerRoman"/>
+      <w:lvlText w:val="%9."/>
+      <w:lvlJc w:val="right"/>
+      <w:pPr>
+        <w:ind w:left="6480" w:hanging="180"/>
+      </w:pPr>
+    </w:lvl>
+  </w:abstractNum>
   <w:num w:numId="1" w16cid:durableId="2128693607">
+    <w:abstractNumId w:val="1"/>
+  </w:num>
+  <w:num w:numId="2" w16cid:durableId="1225021118">
+    <w:abstractNumId w:val="6"/>
+  </w:num>
+  <w:num w:numId="3" w16cid:durableId="2139103505">
+    <w:abstractNumId w:val="3"/>
+  </w:num>
+  <w:num w:numId="4" w16cid:durableId="575361729">
+    <w:abstractNumId w:val="7"/>
+  </w:num>
+  <w:num w:numId="5" w16cid:durableId="453327201">
+    <w:abstractNumId w:val="5"/>
+  </w:num>
+  <w:num w:numId="6" w16cid:durableId="363334419">
+    <w:abstractNumId w:val="2"/>
+  </w:num>
+  <w:num w:numId="7" w16cid:durableId="486553979">
     <w:abstractNumId w:val="0"/>
   </w:num>
-  <w:num w:numId="2" w16cid:durableId="1225021118">
-    <w:abstractNumId w:val="2"/>
-  </w:num>
-  <w:num w:numId="3" w16cid:durableId="2139103505">
-    <w:abstractNumId w:val="1"/>
+  <w:num w:numId="8" w16cid:durableId="587929740">
+    <w:abstractNumId w:val="4"/>
   </w:num>
 </w:numbering>
 </file>
@@ -2255,6 +3140,17 @@
       <w14:ligatures w14:val="none"/>
     </w:rPr>
   </w:style>
+  <w:style w:type="paragraph" w:styleId="ListParagraph">
+    <w:name w:val="List Paragraph"/>
+    <w:basedOn w:val="Normal"/>
+    <w:uiPriority w:val="34"/>
+    <w:qFormat/>
+    <w:rsid w:val="000D625A"/>
+    <w:pPr>
+      <w:ind w:left="720"/>
+      <w:contextualSpacing/>
+    </w:pPr>
+  </w:style>
 </w:styles>
 </file>
 

</xml_diff>

<commit_message>
Spring Boot Request Data
Spring Boot Request Data
</commit_message>
<xml_diff>
--- a/docs/SpringBoot.docx
+++ b/docs/SpringBoot.docx
@@ -43,25 +43,7 @@
           <w:sz w:val="20"/>
           <w:szCs w:val="20"/>
         </w:rPr>
-        <w:t xml:space="preserve">Spring Boot is a </w:t>
-      </w:r>
-      <w:proofErr w:type="gramStart"/>
-      <w:r>
-        <w:rPr>
-          <w:bCs/>
-          <w:sz w:val="20"/>
-          <w:szCs w:val="20"/>
-        </w:rPr>
-        <w:t>java based</w:t>
-      </w:r>
-      <w:proofErr w:type="gramEnd"/>
-      <w:r>
-        <w:rPr>
-          <w:bCs/>
-          <w:sz w:val="20"/>
-          <w:szCs w:val="20"/>
-        </w:rPr>
-        <w:t xml:space="preserve"> framework.</w:t>
+        <w:t>Spring Boot is a java based framework.</w:t>
       </w:r>
     </w:p>
     <w:p>
@@ -83,25 +65,7 @@
           <w:sz w:val="20"/>
           <w:szCs w:val="20"/>
         </w:rPr>
-        <w:t xml:space="preserve">Spring boot is use for a faster development and also it </w:t>
-      </w:r>
-      <w:proofErr w:type="gramStart"/>
-      <w:r>
-        <w:rPr>
-          <w:bCs/>
-          <w:sz w:val="20"/>
-          <w:szCs w:val="20"/>
-        </w:rPr>
-        <w:t>reduce</w:t>
-      </w:r>
-      <w:proofErr w:type="gramEnd"/>
-      <w:r>
-        <w:rPr>
-          <w:bCs/>
-          <w:sz w:val="20"/>
-          <w:szCs w:val="20"/>
-        </w:rPr>
-        <w:t xml:space="preserve"> the development efforts.</w:t>
+        <w:t>Spring boot is use for a faster development and also it reduce the development efforts.</w:t>
       </w:r>
     </w:p>
     <w:p>
@@ -123,25 +87,7 @@
           <w:sz w:val="20"/>
           <w:szCs w:val="20"/>
         </w:rPr>
-        <w:t xml:space="preserve">Using a Spring </w:t>
-      </w:r>
-      <w:proofErr w:type="gramStart"/>
-      <w:r>
-        <w:rPr>
-          <w:bCs/>
-          <w:sz w:val="20"/>
-          <w:szCs w:val="20"/>
-        </w:rPr>
-        <w:t>Boot</w:t>
-      </w:r>
-      <w:proofErr w:type="gramEnd"/>
-      <w:r>
-        <w:rPr>
-          <w:bCs/>
-          <w:sz w:val="20"/>
-          <w:szCs w:val="20"/>
-        </w:rPr>
-        <w:t xml:space="preserve"> you can create a production ready application.</w:t>
+        <w:t>Using a Spring Boot you can create a production ready application.</w:t>
       </w:r>
     </w:p>
     <w:p>
@@ -251,25 +197,7 @@
           <w:sz w:val="20"/>
           <w:szCs w:val="20"/>
         </w:rPr>
-        <w:t xml:space="preserve">Spring framework is divided into multiple </w:t>
-      </w:r>
-      <w:proofErr w:type="gramStart"/>
-      <w:r>
-        <w:rPr>
-          <w:bCs/>
-          <w:sz w:val="20"/>
-          <w:szCs w:val="20"/>
-        </w:rPr>
-        <w:t>module</w:t>
-      </w:r>
-      <w:proofErr w:type="gramEnd"/>
-      <w:r>
-        <w:rPr>
-          <w:bCs/>
-          <w:sz w:val="20"/>
-          <w:szCs w:val="20"/>
-        </w:rPr>
-        <w:t>. You can use a module as per you project requirement.</w:t>
+        <w:t>Spring framework is divided into multiple module. You can use a module as per you project requirement.</w:t>
       </w:r>
     </w:p>
     <w:p>
@@ -947,25 +875,7 @@
           <w:sz w:val="20"/>
           <w:szCs w:val="20"/>
         </w:rPr>
-        <w:t xml:space="preserve">Is a web application which is </w:t>
-      </w:r>
-      <w:proofErr w:type="spellStart"/>
-      <w:r>
-        <w:rPr>
-          <w:bCs/>
-          <w:sz w:val="20"/>
-          <w:szCs w:val="20"/>
-        </w:rPr>
-        <w:t>use</w:t>
-      </w:r>
-      <w:proofErr w:type="spellEnd"/>
-      <w:r>
-        <w:rPr>
-          <w:bCs/>
-          <w:sz w:val="20"/>
-          <w:szCs w:val="20"/>
-        </w:rPr>
-        <w:t xml:space="preserve"> to create a spring boot project. Using this you can create a spring project which will be downloaded as a zip file.</w:t>
+        <w:t>Is a web application which is use to create a spring boot project. Using this you can create a spring project which will be downloaded as a zip file.</w:t>
       </w:r>
     </w:p>
     <w:p>
@@ -1698,15 +1608,7 @@
       </w:pPr>
       <w:r>
         <w:lastRenderedPageBreak/>
-        <w:t xml:space="preserve">This configuration will be </w:t>
-      </w:r>
-      <w:proofErr w:type="gramStart"/>
-      <w:r>
-        <w:t>perform</w:t>
-      </w:r>
-      <w:proofErr w:type="gramEnd"/>
-      <w:r>
-        <w:t xml:space="preserve"> by spring boot internally by looking into the dependencies included into project.</w:t>
+        <w:t>This configuration will be perform by spring boot internally by looking into the dependencies included into project.</w:t>
       </w:r>
     </w:p>
     <w:p>
@@ -1783,13 +1685,8 @@
           <w:numId w:val="6"/>
         </w:numPr>
       </w:pPr>
-      <w:proofErr w:type="gramStart"/>
-      <w:r>
-        <w:t>This classes</w:t>
-      </w:r>
-      <w:proofErr w:type="gramEnd"/>
-      <w:r>
-        <w:t xml:space="preserve"> can be the build-in or custom classes.</w:t>
+      <w:r>
+        <w:t>This classes can be the build-in or custom classes.</w:t>
       </w:r>
     </w:p>
     <w:p>
@@ -1807,15 +1704,7 @@
         <w:t xml:space="preserve">spring </w:t>
       </w:r>
       <w:r>
-        <w:t xml:space="preserve">use a container which is an </w:t>
-      </w:r>
-      <w:proofErr w:type="spellStart"/>
-      <w:r>
-        <w:t>ApplicationContext</w:t>
-      </w:r>
-      <w:proofErr w:type="spellEnd"/>
-      <w:r>
-        <w:t xml:space="preserve"> container</w:t>
+        <w:t>use a container which is an ApplicationContext container</w:t>
       </w:r>
       <w:r>
         <w:t>.</w:t>
@@ -1943,15 +1832,7 @@
         <w:t>It</w:t>
       </w:r>
       <w:r>
-        <w:t xml:space="preserve"> is </w:t>
-      </w:r>
-      <w:proofErr w:type="spellStart"/>
-      <w:r>
-        <w:t>use</w:t>
-      </w:r>
-      <w:proofErr w:type="spellEnd"/>
-      <w:r>
-        <w:t xml:space="preserve"> to store and manage the spring bean classes.</w:t>
+        <w:t xml:space="preserve"> is use to store and manage the spring bean classes.</w:t>
       </w:r>
     </w:p>
     <w:p>
@@ -1975,15 +1856,7 @@
         </w:numPr>
       </w:pPr>
       <w:r>
-        <w:t xml:space="preserve">In Spring </w:t>
-      </w:r>
-      <w:proofErr w:type="spellStart"/>
-      <w:r>
-        <w:t>ApplicationContext</w:t>
-      </w:r>
-      <w:proofErr w:type="spellEnd"/>
-      <w:r>
-        <w:t xml:space="preserve"> container is used to manage the object life cycle.</w:t>
+        <w:t>In Spring ApplicationContext container is used to manage the object life cycle.</w:t>
       </w:r>
     </w:p>
     <w:p>
@@ -2001,20 +1874,7 @@
         <w:t>class</w:t>
       </w:r>
       <w:r>
-        <w:t xml:space="preserve"> by using </w:t>
-      </w:r>
-      <w:proofErr w:type="spellStart"/>
-      <w:proofErr w:type="gramStart"/>
-      <w:r>
-        <w:t>getBean</w:t>
-      </w:r>
-      <w:proofErr w:type="spellEnd"/>
-      <w:r>
-        <w:t>(</w:t>
-      </w:r>
-      <w:proofErr w:type="gramEnd"/>
-      <w:r>
-        <w:t>) method</w:t>
+        <w:t xml:space="preserve"> by using getBean() method</w:t>
       </w:r>
     </w:p>
     <w:p/>
@@ -2034,21 +1894,7 @@
           <w:u w:val="single"/>
         </w:rPr>
         <w:lastRenderedPageBreak/>
-        <w:t xml:space="preserve">Dependency </w:t>
-      </w:r>
-      <w:proofErr w:type="gramStart"/>
-      <w:r>
-        <w:rPr>
-          <w:u w:val="single"/>
-        </w:rPr>
-        <w:t>Injection(</w:t>
-      </w:r>
-      <w:proofErr w:type="gramEnd"/>
-      <w:r>
-        <w:rPr>
-          <w:u w:val="single"/>
-        </w:rPr>
-        <w:t>DI)</w:t>
+        <w:t>Dependency Injection(DI)</w:t>
       </w:r>
     </w:p>
     <w:p>
@@ -2084,15 +1930,7 @@
         </w:numPr>
       </w:pPr>
       <w:r>
-        <w:t xml:space="preserve">This process can be </w:t>
-      </w:r>
-      <w:proofErr w:type="gramStart"/>
-      <w:r>
-        <w:t>achieve</w:t>
-      </w:r>
-      <w:proofErr w:type="gramEnd"/>
-      <w:r>
-        <w:t xml:space="preserve"> manually by providing the Object of another.</w:t>
+        <w:t>This process can be achieve manually by providing the Object of another.</w:t>
       </w:r>
     </w:p>
     <w:p>
@@ -2103,13 +1941,8 @@
           <w:numId w:val="8"/>
         </w:numPr>
       </w:pPr>
-      <w:proofErr w:type="gramStart"/>
-      <w:r>
-        <w:t>Also</w:t>
-      </w:r>
-      <w:proofErr w:type="gramEnd"/>
-      <w:r>
-        <w:t xml:space="preserve"> this can be automate by java using @Autowire concept.</w:t>
+      <w:r>
+        <w:t>Also this can be automate by java using @Autowire concept.</w:t>
       </w:r>
     </w:p>
     <w:p>
@@ -2120,21 +1953,8 @@
           <w:numId w:val="8"/>
         </w:numPr>
       </w:pPr>
-      <w:proofErr w:type="spellStart"/>
-      <w:r>
-        <w:t>Autowire</w:t>
-      </w:r>
-      <w:proofErr w:type="spellEnd"/>
-      <w:r>
-        <w:t xml:space="preserve"> concept is </w:t>
-      </w:r>
-      <w:proofErr w:type="spellStart"/>
-      <w:r>
-        <w:t>use</w:t>
-      </w:r>
-      <w:proofErr w:type="spellEnd"/>
-      <w:r>
-        <w:t xml:space="preserve"> to automate the DI process.</w:t>
+      <w:r>
+        <w:t>Autowire concept is use to automate the DI process.</w:t>
       </w:r>
       <w:r>
         <w:t xml:space="preserve"> </w:t>
@@ -2172,15 +1992,7 @@
         </w:numPr>
       </w:pPr>
       <w:r>
-        <w:t xml:space="preserve">Json is use as a common language between a </w:t>
-      </w:r>
-      <w:proofErr w:type="gramStart"/>
-      <w:r>
-        <w:t>different applications</w:t>
-      </w:r>
-      <w:proofErr w:type="gramEnd"/>
-      <w:r>
-        <w:t xml:space="preserve"> based on different platform developed in different programming languages.</w:t>
+        <w:t>Json is use as a common language between a different applications based on different platform developed in different programming languages.</w:t>
       </w:r>
     </w:p>
     <w:p>
@@ -2204,15 +2016,7 @@
         </w:numPr>
       </w:pPr>
       <w:r>
-        <w:t xml:space="preserve">JSON is use as a data transmission </w:t>
-      </w:r>
-      <w:proofErr w:type="gramStart"/>
-      <w:r>
-        <w:t>languages</w:t>
-      </w:r>
-      <w:proofErr w:type="gramEnd"/>
-      <w:r>
-        <w:t>.</w:t>
+        <w:t>JSON is use as a data transmission languages.</w:t>
       </w:r>
     </w:p>
     <w:p>
@@ -2358,15 +2162,7 @@
       </w:pPr>
       <w:r>
         <w:tab/>
-        <w:t>“Key</w:t>
-      </w:r>
-      <w:proofErr w:type="gramStart"/>
-      <w:r>
-        <w:t>” :</w:t>
-      </w:r>
-      <w:proofErr w:type="gramEnd"/>
-      <w:r>
-        <w:t xml:space="preserve"> Value,</w:t>
+        <w:t>“Key” : Value,</w:t>
       </w:r>
     </w:p>
     <w:p>
@@ -2375,15 +2171,7 @@
       </w:pPr>
       <w:r>
         <w:tab/>
-        <w:t>“Key</w:t>
-      </w:r>
-      <w:proofErr w:type="gramStart"/>
-      <w:r>
-        <w:t>” :</w:t>
-      </w:r>
-      <w:proofErr w:type="gramEnd"/>
-      <w:r>
-        <w:t xml:space="preserve"> Value</w:t>
+        <w:t>“Key” : Value</w:t>
       </w:r>
     </w:p>
     <w:p>
@@ -2423,23 +2211,7 @@
       </w:pPr>
       <w:r>
         <w:tab/>
-        <w:t>“name</w:t>
-      </w:r>
-      <w:proofErr w:type="gramStart"/>
-      <w:r>
-        <w:t>” :</w:t>
-      </w:r>
-      <w:proofErr w:type="gramEnd"/>
-      <w:r>
-        <w:t xml:space="preserve"> “</w:t>
-      </w:r>
-      <w:proofErr w:type="spellStart"/>
-      <w:r>
-        <w:t>Abcd</w:t>
-      </w:r>
-      <w:proofErr w:type="spellEnd"/>
-      <w:r>
-        <w:t>”,</w:t>
+        <w:t>“name” : “Abcd”,</w:t>
       </w:r>
     </w:p>
     <w:p>
@@ -2448,15 +2220,7 @@
       </w:pPr>
       <w:r>
         <w:tab/>
-        <w:t>“salary</w:t>
-      </w:r>
-      <w:proofErr w:type="gramStart"/>
-      <w:r>
-        <w:t>” :</w:t>
-      </w:r>
-      <w:proofErr w:type="gramEnd"/>
-      <w:r>
-        <w:t xml:space="preserve"> 4645.43</w:t>
+        <w:t>“salary” : 4645.43</w:t>
       </w:r>
       <w:r>
         <w:t>,</w:t>
@@ -2468,15 +2232,7 @@
       </w:pPr>
       <w:r>
         <w:tab/>
-        <w:t>“active</w:t>
-      </w:r>
-      <w:proofErr w:type="gramStart"/>
-      <w:r>
-        <w:t>” :</w:t>
-      </w:r>
-      <w:proofErr w:type="gramEnd"/>
-      <w:r>
-        <w:t xml:space="preserve"> true,</w:t>
+        <w:t>“active” : true,</w:t>
       </w:r>
     </w:p>
     <w:p>
@@ -2485,15 +2241,7 @@
       </w:pPr>
       <w:r>
         <w:tab/>
-        <w:t>“contact</w:t>
-      </w:r>
-      <w:proofErr w:type="gramStart"/>
-      <w:r>
-        <w:t>” :</w:t>
-      </w:r>
-      <w:proofErr w:type="gramEnd"/>
-      <w:r>
-        <w:t xml:space="preserve"> “9988776633”</w:t>
+        <w:t>“contact” : “9988776633”</w:t>
       </w:r>
     </w:p>
     <w:p>
@@ -2553,15 +2301,7 @@
         </w:numPr>
       </w:pPr>
       <w:r>
-        <w:t xml:space="preserve">JSON array will be </w:t>
-      </w:r>
-      <w:proofErr w:type="gramStart"/>
-      <w:r>
-        <w:t>represent</w:t>
-      </w:r>
-      <w:proofErr w:type="gramEnd"/>
-      <w:r>
-        <w:t xml:space="preserve"> as follows</w:t>
+        <w:t>JSON array will be represent as follows</w:t>
       </w:r>
     </w:p>
     <w:p>
@@ -2612,39 +2352,7 @@
         <w:ind w:left="410"/>
       </w:pPr>
       <w:r>
-        <w:t>[“</w:t>
-      </w:r>
-      <w:proofErr w:type="spellStart"/>
-      <w:r>
-        <w:t>Abc</w:t>
-      </w:r>
-      <w:proofErr w:type="spellEnd"/>
-      <w:r>
-        <w:t>”, “</w:t>
-      </w:r>
-      <w:proofErr w:type="spellStart"/>
-      <w:r>
-        <w:t>Xyz</w:t>
-      </w:r>
-      <w:proofErr w:type="spellEnd"/>
-      <w:r>
-        <w:t>”, “</w:t>
-      </w:r>
-      <w:proofErr w:type="spellStart"/>
-      <w:r>
-        <w:t>Pqr</w:t>
-      </w:r>
-      <w:proofErr w:type="spellEnd"/>
-      <w:r>
-        <w:t>”, “</w:t>
-      </w:r>
-      <w:proofErr w:type="spellStart"/>
-      <w:r>
-        <w:t>Lmn</w:t>
-      </w:r>
-      <w:proofErr w:type="spellEnd"/>
-      <w:r>
-        <w:t>”]</w:t>
+        <w:t>[“Abc”, “Xyz”, “Pqr”, “Lmn”]</w:t>
       </w:r>
     </w:p>
     <w:p>
@@ -2676,23 +2384,7 @@
       </w:r>
       <w:r>
         <w:tab/>
-        <w:t>“name</w:t>
-      </w:r>
-      <w:proofErr w:type="gramStart"/>
-      <w:r>
-        <w:t>” :</w:t>
-      </w:r>
-      <w:proofErr w:type="gramEnd"/>
-      <w:r>
-        <w:t xml:space="preserve"> “</w:t>
-      </w:r>
-      <w:proofErr w:type="spellStart"/>
-      <w:r>
-        <w:t>Abc</w:t>
-      </w:r>
-      <w:proofErr w:type="spellEnd"/>
-      <w:r>
-        <w:t>”,</w:t>
+        <w:t>“name” : “Abc”,</w:t>
       </w:r>
     </w:p>
     <w:p>
@@ -2705,15 +2397,7 @@
       </w:r>
       <w:r>
         <w:tab/>
-        <w:t>“contact</w:t>
-      </w:r>
-      <w:proofErr w:type="gramStart"/>
-      <w:r>
-        <w:t>” :</w:t>
-      </w:r>
-      <w:proofErr w:type="gramEnd"/>
-      <w:r>
-        <w:t xml:space="preserve"> “998876554”</w:t>
+        <w:t>“contact” : “998876554”</w:t>
       </w:r>
     </w:p>
     <w:p>
@@ -2745,23 +2429,7 @@
       </w:r>
       <w:r>
         <w:tab/>
-        <w:t>“name</w:t>
-      </w:r>
-      <w:proofErr w:type="gramStart"/>
-      <w:r>
-        <w:t>” :</w:t>
-      </w:r>
-      <w:proofErr w:type="gramEnd"/>
-      <w:r>
-        <w:t xml:space="preserve"> “</w:t>
-      </w:r>
-      <w:proofErr w:type="spellStart"/>
-      <w:r>
-        <w:t>Xyz</w:t>
-      </w:r>
-      <w:proofErr w:type="spellEnd"/>
-      <w:r>
-        <w:t>”,</w:t>
+        <w:t>“name” : “Xyz”,</w:t>
       </w:r>
     </w:p>
     <w:p>
@@ -2774,15 +2442,7 @@
       </w:r>
       <w:r>
         <w:tab/>
-        <w:t>“contact</w:t>
-      </w:r>
-      <w:proofErr w:type="gramStart"/>
-      <w:r>
-        <w:t>” :</w:t>
-      </w:r>
-      <w:proofErr w:type="gramEnd"/>
-      <w:r>
-        <w:t xml:space="preserve"> “778876554”</w:t>
+        <w:t>“contact” : “778876554”</w:t>
       </w:r>
     </w:p>
     <w:p>
@@ -2819,15 +2479,7 @@
       </w:r>
       <w:r>
         <w:tab/>
-        <w:t>“name</w:t>
-      </w:r>
-      <w:proofErr w:type="gramStart"/>
-      <w:r>
-        <w:t>” :</w:t>
-      </w:r>
-      <w:proofErr w:type="gramEnd"/>
-      <w:r>
-        <w:t xml:space="preserve"> “LMN”,</w:t>
+        <w:t>“name” : “LMN”,</w:t>
       </w:r>
     </w:p>
     <w:p>
@@ -2840,15 +2492,7 @@
       </w:r>
       <w:r>
         <w:tab/>
-        <w:t>“contact</w:t>
-      </w:r>
-      <w:proofErr w:type="gramStart"/>
-      <w:r>
-        <w:t>” :</w:t>
-      </w:r>
-      <w:proofErr w:type="gramEnd"/>
-      <w:r>
-        <w:t xml:space="preserve"> “818876554”</w:t>
+        <w:t>“contact” : “818876554”</w:t>
       </w:r>
     </w:p>
     <w:p>
@@ -2904,32 +2548,7 @@
           <w:szCs w:val="20"/>
         </w:rPr>
         <w:tab/>
-        <w:t>“</w:t>
-      </w:r>
-      <w:proofErr w:type="spellStart"/>
-      <w:r>
-        <w:rPr>
-          <w:sz w:val="20"/>
-          <w:szCs w:val="20"/>
-        </w:rPr>
-        <w:t>eid</w:t>
-      </w:r>
-      <w:proofErr w:type="spellEnd"/>
-      <w:proofErr w:type="gramStart"/>
-      <w:r>
-        <w:rPr>
-          <w:sz w:val="20"/>
-          <w:szCs w:val="20"/>
-        </w:rPr>
-        <w:t>” :</w:t>
-      </w:r>
-      <w:proofErr w:type="gramEnd"/>
-      <w:r>
-        <w:rPr>
-          <w:sz w:val="20"/>
-          <w:szCs w:val="20"/>
-        </w:rPr>
-        <w:t xml:space="preserve"> 2342,</w:t>
+        <w:t>“eid” : 2342,</w:t>
       </w:r>
     </w:p>
     <w:p>
@@ -2946,39 +2565,7 @@
           <w:szCs w:val="20"/>
         </w:rPr>
         <w:tab/>
-        <w:t>“name</w:t>
-      </w:r>
-      <w:proofErr w:type="gramStart"/>
-      <w:r>
-        <w:rPr>
-          <w:sz w:val="20"/>
-          <w:szCs w:val="20"/>
-        </w:rPr>
-        <w:t>” :</w:t>
-      </w:r>
-      <w:proofErr w:type="gramEnd"/>
-      <w:r>
-        <w:rPr>
-          <w:sz w:val="20"/>
-          <w:szCs w:val="20"/>
-        </w:rPr>
-        <w:t xml:space="preserve"> “</w:t>
-      </w:r>
-      <w:proofErr w:type="spellStart"/>
-      <w:r>
-        <w:rPr>
-          <w:sz w:val="20"/>
-          <w:szCs w:val="20"/>
-        </w:rPr>
-        <w:t>Abcd</w:t>
-      </w:r>
-      <w:proofErr w:type="spellEnd"/>
-      <w:r>
-        <w:rPr>
-          <w:sz w:val="20"/>
-          <w:szCs w:val="20"/>
-        </w:rPr>
-        <w:t>”,</w:t>
+        <w:t>“name” : “Abcd”,</w:t>
       </w:r>
     </w:p>
     <w:p>
@@ -2995,23 +2582,7 @@
           <w:szCs w:val="20"/>
         </w:rPr>
         <w:tab/>
-        <w:t>“contact</w:t>
-      </w:r>
-      <w:proofErr w:type="gramStart"/>
-      <w:r>
-        <w:rPr>
-          <w:sz w:val="20"/>
-          <w:szCs w:val="20"/>
-        </w:rPr>
-        <w:t>” :</w:t>
-      </w:r>
-      <w:proofErr w:type="gramEnd"/>
-      <w:r>
-        <w:rPr>
-          <w:sz w:val="20"/>
-          <w:szCs w:val="20"/>
-        </w:rPr>
-        <w:t xml:space="preserve"> “978967867”,</w:t>
+        <w:t>“contact” : “978967867”,</w:t>
       </w:r>
     </w:p>
     <w:p>
@@ -3028,23 +2599,7 @@
           <w:szCs w:val="20"/>
         </w:rPr>
         <w:tab/>
-        <w:t>“salary</w:t>
-      </w:r>
-      <w:proofErr w:type="gramStart"/>
-      <w:r>
-        <w:rPr>
-          <w:sz w:val="20"/>
-          <w:szCs w:val="20"/>
-        </w:rPr>
-        <w:t>” :</w:t>
-      </w:r>
-      <w:proofErr w:type="gramEnd"/>
-      <w:r>
-        <w:rPr>
-          <w:sz w:val="20"/>
-          <w:szCs w:val="20"/>
-        </w:rPr>
-        <w:t xml:space="preserve"> 54645.45,</w:t>
+        <w:t>“salary” : 54645.45,</w:t>
       </w:r>
     </w:p>
     <w:p>
@@ -3061,23 +2616,7 @@
           <w:szCs w:val="20"/>
         </w:rPr>
         <w:tab/>
-        <w:t>“address</w:t>
-      </w:r>
-      <w:proofErr w:type="gramStart"/>
-      <w:r>
-        <w:rPr>
-          <w:sz w:val="20"/>
-          <w:szCs w:val="20"/>
-        </w:rPr>
-        <w:t>” :</w:t>
-      </w:r>
-      <w:proofErr w:type="gramEnd"/>
-      <w:r>
-        <w:rPr>
-          <w:sz w:val="20"/>
-          <w:szCs w:val="20"/>
-        </w:rPr>
-        <w:t xml:space="preserve"> {</w:t>
+        <w:t>“address” : {</w:t>
       </w:r>
     </w:p>
     <w:p>
@@ -3108,23 +2647,7 @@
           <w:szCs w:val="20"/>
         </w:rPr>
         <w:tab/>
-        <w:t>“city</w:t>
-      </w:r>
-      <w:proofErr w:type="gramStart"/>
-      <w:r>
-        <w:rPr>
-          <w:sz w:val="20"/>
-          <w:szCs w:val="20"/>
-        </w:rPr>
-        <w:t>” :</w:t>
-      </w:r>
-      <w:proofErr w:type="gramEnd"/>
-      <w:r>
-        <w:rPr>
-          <w:sz w:val="20"/>
-          <w:szCs w:val="20"/>
-        </w:rPr>
-        <w:t xml:space="preserve"> “Pune”,</w:t>
+        <w:t>“city” : “Pune”,</w:t>
       </w:r>
     </w:p>
     <w:p>
@@ -3155,32 +2678,7 @@
           <w:szCs w:val="20"/>
         </w:rPr>
         <w:tab/>
-        <w:t>“</w:t>
-      </w:r>
-      <w:proofErr w:type="spellStart"/>
-      <w:r>
-        <w:rPr>
-          <w:sz w:val="20"/>
-          <w:szCs w:val="20"/>
-        </w:rPr>
-        <w:t>pincode</w:t>
-      </w:r>
-      <w:proofErr w:type="spellEnd"/>
-      <w:proofErr w:type="gramStart"/>
-      <w:r>
-        <w:rPr>
-          <w:sz w:val="20"/>
-          <w:szCs w:val="20"/>
-        </w:rPr>
-        <w:t>” :</w:t>
-      </w:r>
-      <w:proofErr w:type="gramEnd"/>
-      <w:r>
-        <w:rPr>
-          <w:sz w:val="20"/>
-          <w:szCs w:val="20"/>
-        </w:rPr>
-        <w:t xml:space="preserve"> 546451</w:t>
+        <w:t>“pincode” : 546451</w:t>
       </w:r>
     </w:p>
     <w:p>
@@ -3211,23 +2709,7 @@
           <w:szCs w:val="20"/>
         </w:rPr>
         <w:tab/>
-        <w:t>“state</w:t>
-      </w:r>
-      <w:proofErr w:type="gramStart"/>
-      <w:r>
-        <w:rPr>
-          <w:sz w:val="20"/>
-          <w:szCs w:val="20"/>
-        </w:rPr>
-        <w:t>” :</w:t>
-      </w:r>
-      <w:proofErr w:type="gramEnd"/>
-      <w:r>
-        <w:rPr>
-          <w:sz w:val="20"/>
-          <w:szCs w:val="20"/>
-        </w:rPr>
-        <w:t xml:space="preserve"> “MH”</w:t>
+        <w:t>“state” : “MH”</w:t>
       </w:r>
     </w:p>
     <w:p>
@@ -3275,55 +2757,7 @@
           <w:szCs w:val="20"/>
         </w:rPr>
         <w:tab/>
-        <w:t>“skills</w:t>
-      </w:r>
-      <w:proofErr w:type="gramStart"/>
-      <w:r>
-        <w:rPr>
-          <w:sz w:val="20"/>
-          <w:szCs w:val="20"/>
-        </w:rPr>
-        <w:t>” :</w:t>
-      </w:r>
-      <w:proofErr w:type="gramEnd"/>
-      <w:r>
-        <w:rPr>
-          <w:sz w:val="20"/>
-          <w:szCs w:val="20"/>
-        </w:rPr>
-        <w:t xml:space="preserve"> [“Core </w:t>
-      </w:r>
-      <w:proofErr w:type="spellStart"/>
-      <w:r>
-        <w:rPr>
-          <w:sz w:val="20"/>
-          <w:szCs w:val="20"/>
-        </w:rPr>
-        <w:t>Java”,”Spring</w:t>
-      </w:r>
-      <w:proofErr w:type="spellEnd"/>
-      <w:r>
-        <w:rPr>
-          <w:sz w:val="20"/>
-          <w:szCs w:val="20"/>
-        </w:rPr>
-        <w:t xml:space="preserve"> </w:t>
-      </w:r>
-      <w:proofErr w:type="spellStart"/>
-      <w:r>
-        <w:rPr>
-          <w:sz w:val="20"/>
-          <w:szCs w:val="20"/>
-        </w:rPr>
-        <w:t>Boot”,”SQL”,”HTML</w:t>
-      </w:r>
-      <w:proofErr w:type="spellEnd"/>
-      <w:r>
-        <w:rPr>
-          <w:sz w:val="20"/>
-          <w:szCs w:val="20"/>
-        </w:rPr>
-        <w:t>”, “CSS”, “ReactJS”],</w:t>
+        <w:t>“skills” : [“Core Java”,”Spring Boot”,”SQL”,”HTML”, “CSS”, “ReactJS”],</w:t>
       </w:r>
     </w:p>
     <w:p>
@@ -3340,23 +2774,7 @@
           <w:szCs w:val="20"/>
         </w:rPr>
         <w:tab/>
-        <w:t>“experience</w:t>
-      </w:r>
-      <w:proofErr w:type="gramStart"/>
-      <w:r>
-        <w:rPr>
-          <w:sz w:val="20"/>
-          <w:szCs w:val="20"/>
-        </w:rPr>
-        <w:t>” :</w:t>
-      </w:r>
-      <w:proofErr w:type="gramEnd"/>
-      <w:r>
-        <w:rPr>
-          <w:sz w:val="20"/>
-          <w:szCs w:val="20"/>
-        </w:rPr>
-        <w:t xml:space="preserve"> [</w:t>
+        <w:t>“experience” : [</w:t>
       </w:r>
     </w:p>
     <w:p>
@@ -3391,64 +2809,7 @@
           <w:szCs w:val="20"/>
         </w:rPr>
         <w:tab/>
-        <w:t>“</w:t>
-      </w:r>
-      <w:proofErr w:type="spellStart"/>
-      <w:r>
-        <w:rPr>
-          <w:sz w:val="20"/>
-          <w:szCs w:val="20"/>
-        </w:rPr>
-        <w:t>companyName</w:t>
-      </w:r>
-      <w:proofErr w:type="spellEnd"/>
-      <w:proofErr w:type="gramStart"/>
-      <w:r>
-        <w:rPr>
-          <w:sz w:val="20"/>
-          <w:szCs w:val="20"/>
-        </w:rPr>
-        <w:t>” :</w:t>
-      </w:r>
-      <w:proofErr w:type="gramEnd"/>
-      <w:r>
-        <w:rPr>
-          <w:sz w:val="20"/>
-          <w:szCs w:val="20"/>
-        </w:rPr>
-        <w:t xml:space="preserve"> “</w:t>
-      </w:r>
-      <w:proofErr w:type="spellStart"/>
-      <w:r>
-        <w:rPr>
-          <w:sz w:val="20"/>
-          <w:szCs w:val="20"/>
-        </w:rPr>
-        <w:t>Abc</w:t>
-      </w:r>
-      <w:proofErr w:type="spellEnd"/>
-      <w:r>
-        <w:rPr>
-          <w:sz w:val="20"/>
-          <w:szCs w:val="20"/>
-        </w:rPr>
-        <w:t xml:space="preserve"> </w:t>
-      </w:r>
-      <w:proofErr w:type="spellStart"/>
-      <w:r>
-        <w:rPr>
-          <w:sz w:val="20"/>
-          <w:szCs w:val="20"/>
-        </w:rPr>
-        <w:t>Pvt.Ltd</w:t>
-      </w:r>
-      <w:proofErr w:type="spellEnd"/>
-      <w:r>
-        <w:rPr>
-          <w:sz w:val="20"/>
-          <w:szCs w:val="20"/>
-        </w:rPr>
-        <w:t>”,</w:t>
+        <w:t>“companyName” : “Abc Pvt.Ltd”,</w:t>
       </w:r>
     </w:p>
     <w:p>
@@ -3466,23 +2827,7 @@
           <w:szCs w:val="20"/>
         </w:rPr>
         <w:tab/>
-        <w:t>“years</w:t>
-      </w:r>
-      <w:proofErr w:type="gramStart"/>
-      <w:r>
-        <w:rPr>
-          <w:sz w:val="20"/>
-          <w:szCs w:val="20"/>
-        </w:rPr>
-        <w:t>” :</w:t>
-      </w:r>
-      <w:proofErr w:type="gramEnd"/>
-      <w:r>
-        <w:rPr>
-          <w:sz w:val="20"/>
-          <w:szCs w:val="20"/>
-        </w:rPr>
-        <w:t xml:space="preserve"> 5.6</w:t>
+        <w:t>“years” : 5.6</w:t>
       </w:r>
     </w:p>
     <w:p>
@@ -3533,64 +2878,7 @@
           <w:sz w:val="20"/>
           <w:szCs w:val="20"/>
         </w:rPr>
-        <w:t>“</w:t>
-      </w:r>
-      <w:proofErr w:type="spellStart"/>
-      <w:r>
-        <w:rPr>
-          <w:sz w:val="20"/>
-          <w:szCs w:val="20"/>
-        </w:rPr>
-        <w:t>companyName</w:t>
-      </w:r>
-      <w:proofErr w:type="spellEnd"/>
-      <w:proofErr w:type="gramStart"/>
-      <w:r>
-        <w:rPr>
-          <w:sz w:val="20"/>
-          <w:szCs w:val="20"/>
-        </w:rPr>
-        <w:t>” :</w:t>
-      </w:r>
-      <w:proofErr w:type="gramEnd"/>
-      <w:r>
-        <w:rPr>
-          <w:sz w:val="20"/>
-          <w:szCs w:val="20"/>
-        </w:rPr>
-        <w:t xml:space="preserve"> “</w:t>
-      </w:r>
-      <w:proofErr w:type="spellStart"/>
-      <w:r>
-        <w:rPr>
-          <w:sz w:val="20"/>
-          <w:szCs w:val="20"/>
-        </w:rPr>
-        <w:t>Xyz</w:t>
-      </w:r>
-      <w:proofErr w:type="spellEnd"/>
-      <w:r>
-        <w:rPr>
-          <w:sz w:val="20"/>
-          <w:szCs w:val="20"/>
-        </w:rPr>
-        <w:t xml:space="preserve"> </w:t>
-      </w:r>
-      <w:proofErr w:type="spellStart"/>
-      <w:r>
-        <w:rPr>
-          <w:sz w:val="20"/>
-          <w:szCs w:val="20"/>
-        </w:rPr>
-        <w:t>Pvt.Ltd</w:t>
-      </w:r>
-      <w:proofErr w:type="spellEnd"/>
-      <w:r>
-        <w:rPr>
-          <w:sz w:val="20"/>
-          <w:szCs w:val="20"/>
-        </w:rPr>
-        <w:t>”,</w:t>
+        <w:t>“companyName” : “Xyz Pvt.Ltd”,</w:t>
       </w:r>
     </w:p>
     <w:p>
@@ -3608,23 +2896,7 @@
           <w:szCs w:val="20"/>
         </w:rPr>
         <w:tab/>
-        <w:t>“years</w:t>
-      </w:r>
-      <w:proofErr w:type="gramStart"/>
-      <w:r>
-        <w:rPr>
-          <w:sz w:val="20"/>
-          <w:szCs w:val="20"/>
-        </w:rPr>
-        <w:t>” :</w:t>
-      </w:r>
-      <w:proofErr w:type="gramEnd"/>
-      <w:r>
-        <w:rPr>
-          <w:sz w:val="20"/>
-          <w:szCs w:val="20"/>
-        </w:rPr>
-        <w:t xml:space="preserve"> 3.1</w:t>
+        <w:t>“years” : 3.1</w:t>
       </w:r>
     </w:p>
     <w:p>
@@ -4208,25 +3480,7 @@
           <w:sz w:val="24"/>
           <w:szCs w:val="24"/>
         </w:rPr>
-        <w:t xml:space="preserve">REST API is use to expose the services (Web services) of one application to </w:t>
-      </w:r>
-      <w:proofErr w:type="gramStart"/>
-      <w:r>
-        <w:rPr>
-          <w:bCs/>
-          <w:sz w:val="24"/>
-          <w:szCs w:val="24"/>
-        </w:rPr>
-        <w:t>the another</w:t>
-      </w:r>
-      <w:proofErr w:type="gramEnd"/>
-      <w:r>
-        <w:rPr>
-          <w:bCs/>
-          <w:sz w:val="24"/>
-          <w:szCs w:val="24"/>
-        </w:rPr>
-        <w:t xml:space="preserve"> application.</w:t>
+        <w:t>REST API is use to expose the services (Web services) of one application to the another application.</w:t>
       </w:r>
     </w:p>
     <w:p>
@@ -4326,7 +3580,23 @@
           <w:sz w:val="24"/>
           <w:szCs w:val="24"/>
         </w:rPr>
-        <w:t xml:space="preserve">Create Rest Controller in Spring boot application. Using </w:t>
+        <w:t xml:space="preserve">Create </w:t>
+      </w:r>
+      <w:r>
+        <w:rPr>
+          <w:bCs/>
+          <w:sz w:val="24"/>
+          <w:szCs w:val="24"/>
+        </w:rPr>
+        <w:t xml:space="preserve">a java class and convert it into </w:t>
+      </w:r>
+      <w:r>
+        <w:rPr>
+          <w:bCs/>
+          <w:sz w:val="24"/>
+          <w:szCs w:val="24"/>
+        </w:rPr>
+        <w:t xml:space="preserve">Rest Controller in Spring boot application. Using </w:t>
       </w:r>
       <w:r>
         <w:rPr>
@@ -4374,7 +3644,23 @@
           <w:sz w:val="24"/>
           <w:szCs w:val="24"/>
         </w:rPr>
-        <w:t>Create a method which return the values as a Rest API output.</w:t>
+        <w:t>Create a method which return the values as a Rest API output</w:t>
+      </w:r>
+      <w:r>
+        <w:rPr>
+          <w:bCs/>
+          <w:sz w:val="24"/>
+          <w:szCs w:val="24"/>
+        </w:rPr>
+        <w:t>(response)</w:t>
+      </w:r>
+      <w:r>
+        <w:rPr>
+          <w:bCs/>
+          <w:sz w:val="24"/>
+          <w:szCs w:val="24"/>
+        </w:rPr>
+        <w:t>.</w:t>
       </w:r>
     </w:p>
     <w:p>
@@ -4538,25 +3824,7 @@
           <w:sz w:val="24"/>
           <w:szCs w:val="24"/>
         </w:rPr>
-        <w:t xml:space="preserve">It is use to get the user data using </w:t>
-      </w:r>
-      <w:proofErr w:type="gramStart"/>
-      <w:r>
-        <w:rPr>
-          <w:bCs/>
-          <w:sz w:val="24"/>
-          <w:szCs w:val="24"/>
-        </w:rPr>
-        <w:t>an</w:t>
-      </w:r>
-      <w:proofErr w:type="gramEnd"/>
-      <w:r>
-        <w:rPr>
-          <w:bCs/>
-          <w:sz w:val="24"/>
-          <w:szCs w:val="24"/>
-        </w:rPr>
-        <w:t xml:space="preserve"> request parameter</w:t>
+        <w:t>It is use to get the user data using an request parameter</w:t>
       </w:r>
     </w:p>
     <w:p>
@@ -4651,23 +3919,13 @@
           <w:szCs w:val="24"/>
         </w:rPr>
       </w:pPr>
-      <w:proofErr w:type="gramStart"/>
-      <w:r>
-        <w:rPr>
-          <w:bCs/>
-          <w:sz w:val="24"/>
-          <w:szCs w:val="24"/>
-        </w:rPr>
-        <w:t>URL :</w:t>
-      </w:r>
-      <w:proofErr w:type="gramEnd"/>
-      <w:r>
-        <w:rPr>
-          <w:bCs/>
-          <w:sz w:val="24"/>
-          <w:szCs w:val="24"/>
-        </w:rPr>
-        <w:t xml:space="preserve"> </w:t>
+      <w:r>
+        <w:rPr>
+          <w:bCs/>
+          <w:sz w:val="24"/>
+          <w:szCs w:val="24"/>
+        </w:rPr>
+        <w:t xml:space="preserve">URL : </w:t>
       </w:r>
       <w:r>
         <w:rPr>
@@ -4677,18 +3935,7 @@
           <w:szCs w:val="18"/>
           <w:shd w:val="clear" w:color="auto" w:fill="FFFFFF"/>
         </w:rPr>
-        <w:t>localhost:8080/</w:t>
-      </w:r>
-      <w:proofErr w:type="spellStart"/>
-      <w:r>
-        <w:rPr>
-          <w:rFonts w:ascii="Helvetica" w:hAnsi="Helvetica" w:cs="Helvetica"/>
-          <w:color w:val="212121"/>
-          <w:sz w:val="18"/>
-          <w:szCs w:val="18"/>
-          <w:shd w:val="clear" w:color="auto" w:fill="FFFFFF"/>
-        </w:rPr>
-        <w:t>user-name</w:t>
+        <w:t>localhost:8080/user-name</w:t>
       </w:r>
       <w:r>
         <w:rPr>
@@ -4701,93 +3948,8 @@
           <w:highlight w:val="yellow"/>
           <w:shd w:val="clear" w:color="auto" w:fill="FFFFFF"/>
         </w:rPr>
-        <w:t>?fn</w:t>
-      </w:r>
-      <w:proofErr w:type="spellEnd"/>
-      <w:r>
-        <w:rPr>
-          <w:rFonts w:ascii="Helvetica" w:hAnsi="Helvetica" w:cs="Helvetica"/>
-          <w:b/>
-          <w:bCs/>
-          <w:color w:val="212121"/>
-          <w:sz w:val="18"/>
-          <w:szCs w:val="18"/>
-          <w:highlight w:val="yellow"/>
-          <w:shd w:val="clear" w:color="auto" w:fill="FFFFFF"/>
-        </w:rPr>
-        <w:t>=</w:t>
-      </w:r>
-      <w:proofErr w:type="spellStart"/>
-      <w:r>
-        <w:rPr>
-          <w:rFonts w:ascii="Helvetica" w:hAnsi="Helvetica" w:cs="Helvetica"/>
-          <w:b/>
-          <w:bCs/>
-          <w:color w:val="212121"/>
-          <w:sz w:val="18"/>
-          <w:szCs w:val="18"/>
-          <w:highlight w:val="yellow"/>
-          <w:shd w:val="clear" w:color="auto" w:fill="FFFFFF"/>
-        </w:rPr>
-        <w:t>Abcd&amp;mn</w:t>
-      </w:r>
-      <w:proofErr w:type="spellEnd"/>
-      <w:r>
-        <w:rPr>
-          <w:rFonts w:ascii="Helvetica" w:hAnsi="Helvetica" w:cs="Helvetica"/>
-          <w:b/>
-          <w:bCs/>
-          <w:color w:val="212121"/>
-          <w:sz w:val="18"/>
-          <w:szCs w:val="18"/>
-          <w:highlight w:val="yellow"/>
-          <w:shd w:val="clear" w:color="auto" w:fill="FFFFFF"/>
-        </w:rPr>
-        <w:t>=</w:t>
-      </w:r>
-      <w:proofErr w:type="spellStart"/>
-      <w:r>
-        <w:rPr>
-          <w:rFonts w:ascii="Helvetica" w:hAnsi="Helvetica" w:cs="Helvetica"/>
-          <w:b/>
-          <w:bCs/>
-          <w:color w:val="212121"/>
-          <w:sz w:val="18"/>
-          <w:szCs w:val="18"/>
-          <w:highlight w:val="yellow"/>
-          <w:shd w:val="clear" w:color="auto" w:fill="FFFFFF"/>
-        </w:rPr>
-        <w:t>Pqr&amp;ln</w:t>
-      </w:r>
-      <w:proofErr w:type="spellEnd"/>
-      <w:r>
-        <w:rPr>
-          <w:rFonts w:ascii="Helvetica" w:hAnsi="Helvetica" w:cs="Helvetica"/>
-          <w:b/>
-          <w:bCs/>
-          <w:color w:val="212121"/>
-          <w:sz w:val="18"/>
-          <w:szCs w:val="18"/>
-          <w:highlight w:val="yellow"/>
-          <w:shd w:val="clear" w:color="auto" w:fill="FFFFFF"/>
-        </w:rPr>
-        <w:t>=</w:t>
-      </w:r>
-      <w:proofErr w:type="spellStart"/>
-      <w:r>
-        <w:rPr>
-          <w:rFonts w:ascii="Helvetica" w:hAnsi="Helvetica" w:cs="Helvetica"/>
-          <w:b/>
-          <w:bCs/>
-          <w:color w:val="212121"/>
-          <w:sz w:val="18"/>
-          <w:szCs w:val="18"/>
-          <w:highlight w:val="yellow"/>
-          <w:shd w:val="clear" w:color="auto" w:fill="FFFFFF"/>
-        </w:rPr>
-        <w:t>Xyz</w:t>
-      </w:r>
-      <w:proofErr w:type="spellEnd"/>
+        <w:t>?fn=Abcd&amp;mn=Pqr&amp;ln=Xyz</w:t>
+      </w:r>
     </w:p>
     <w:p>
       <w:pPr>
@@ -4973,23 +4135,13 @@
           <w:szCs w:val="24"/>
         </w:rPr>
       </w:pPr>
-      <w:proofErr w:type="gramStart"/>
-      <w:r>
-        <w:rPr>
-          <w:bCs/>
-          <w:sz w:val="24"/>
-          <w:szCs w:val="24"/>
-        </w:rPr>
-        <w:t>URL  :</w:t>
-      </w:r>
-      <w:proofErr w:type="gramEnd"/>
-      <w:r>
-        <w:rPr>
-          <w:bCs/>
-          <w:sz w:val="24"/>
-          <w:szCs w:val="24"/>
-        </w:rPr>
-        <w:t xml:space="preserve">  </w:t>
+      <w:r>
+        <w:rPr>
+          <w:bCs/>
+          <w:sz w:val="24"/>
+          <w:szCs w:val="24"/>
+        </w:rPr>
+        <w:t xml:space="preserve">URL  :  </w:t>
       </w:r>
       <w:r>
         <w:rPr>
@@ -5009,7 +4161,6 @@
         </w:rPr>
         <w:t>localhost:8080/user-name/</w:t>
       </w:r>
-      <w:proofErr w:type="spellStart"/>
       <w:r>
         <w:rPr>
           <w:rFonts w:ascii="Helvetica" w:hAnsi="Helvetica" w:cs="Helvetica"/>
@@ -5021,65 +4172,8 @@
           <w:highlight w:val="yellow"/>
           <w:shd w:val="clear" w:color="auto" w:fill="FFFFFF"/>
         </w:rPr>
-        <w:t>abc</w:t>
-      </w:r>
-      <w:proofErr w:type="spellEnd"/>
-      <w:r>
-        <w:rPr>
-          <w:rFonts w:ascii="Helvetica" w:hAnsi="Helvetica" w:cs="Helvetica"/>
-          <w:b/>
-          <w:bCs/>
-          <w:color w:val="212121"/>
-          <w:sz w:val="18"/>
-          <w:szCs w:val="18"/>
-          <w:highlight w:val="yellow"/>
-          <w:shd w:val="clear" w:color="auto" w:fill="FFFFFF"/>
-        </w:rPr>
-        <w:t>/</w:t>
-      </w:r>
-      <w:proofErr w:type="spellStart"/>
-      <w:r>
-        <w:rPr>
-          <w:rFonts w:ascii="Helvetica" w:hAnsi="Helvetica" w:cs="Helvetica"/>
-          <w:b/>
-          <w:bCs/>
-          <w:color w:val="212121"/>
-          <w:sz w:val="18"/>
-          <w:szCs w:val="18"/>
-          <w:highlight w:val="yellow"/>
-          <w:shd w:val="clear" w:color="auto" w:fill="FFFFFF"/>
-        </w:rPr>
-        <w:t>pqr</w:t>
-      </w:r>
-      <w:proofErr w:type="spellEnd"/>
-      <w:r>
-        <w:rPr>
-          <w:rFonts w:ascii="Helvetica" w:hAnsi="Helvetica" w:cs="Helvetica"/>
-          <w:b/>
-          <w:bCs/>
-          <w:color w:val="212121"/>
-          <w:sz w:val="18"/>
-          <w:szCs w:val="18"/>
-          <w:highlight w:val="yellow"/>
-          <w:shd w:val="clear" w:color="auto" w:fill="FFFFFF"/>
-        </w:rPr>
-        <w:t>/</w:t>
-      </w:r>
-      <w:proofErr w:type="spellStart"/>
-      <w:r>
-        <w:rPr>
-          <w:rFonts w:ascii="Helvetica" w:hAnsi="Helvetica" w:cs="Helvetica"/>
-          <w:b/>
-          <w:bCs/>
-          <w:color w:val="212121"/>
-          <w:sz w:val="18"/>
-          <w:szCs w:val="18"/>
-          <w:highlight w:val="yellow"/>
-          <w:shd w:val="clear" w:color="auto" w:fill="FFFFFF"/>
-        </w:rPr>
-        <w:t>xyz</w:t>
-      </w:r>
-      <w:proofErr w:type="spellEnd"/>
+        <w:t>abc/pqr/xyz</w:t>
+      </w:r>
       <w:r>
         <w:rPr>
           <w:bCs/>
@@ -5275,23 +4369,13 @@
           <w:shd w:val="clear" w:color="auto" w:fill="FFFFFF"/>
         </w:rPr>
       </w:pPr>
-      <w:proofErr w:type="gramStart"/>
-      <w:r>
-        <w:rPr>
-          <w:bCs/>
-          <w:sz w:val="24"/>
-          <w:szCs w:val="24"/>
-        </w:rPr>
-        <w:t>URL :</w:t>
-      </w:r>
-      <w:proofErr w:type="gramEnd"/>
-      <w:r>
-        <w:rPr>
-          <w:bCs/>
-          <w:sz w:val="24"/>
-          <w:szCs w:val="24"/>
-        </w:rPr>
-        <w:t xml:space="preserve"> </w:t>
+      <w:r>
+        <w:rPr>
+          <w:bCs/>
+          <w:sz w:val="24"/>
+          <w:szCs w:val="24"/>
+        </w:rPr>
+        <w:t xml:space="preserve">URL : </w:t>
       </w:r>
       <w:r>
         <w:rPr>
@@ -5474,23 +4558,13 @@
         </w:rPr>
         <w:t xml:space="preserve">To Create </w:t>
       </w:r>
-      <w:proofErr w:type="gramStart"/>
       <w:r>
         <w:rPr>
           <w:b/>
           <w:sz w:val="24"/>
           <w:szCs w:val="24"/>
         </w:rPr>
-        <w:t>HTTP</w:t>
-      </w:r>
-      <w:proofErr w:type="gramEnd"/>
-      <w:r>
-        <w:rPr>
-          <w:b/>
-          <w:sz w:val="24"/>
-          <w:szCs w:val="24"/>
-        </w:rPr>
-        <w:t xml:space="preserve"> G</w:t>
+        <w:t>HTTP G</w:t>
       </w:r>
       <w:r>
         <w:rPr>
@@ -5546,7 +4620,6 @@
         </w:rPr>
         <w:t xml:space="preserve">If you use the same method multiple time then it </w:t>
       </w:r>
-      <w:proofErr w:type="gramStart"/>
       <w:r>
         <w:rPr>
           <w:b/>
@@ -5554,17 +4627,7 @@
           <w:szCs w:val="24"/>
           <w:highlight w:val="yellow"/>
         </w:rPr>
-        <w:t>return</w:t>
-      </w:r>
-      <w:proofErr w:type="gramEnd"/>
-      <w:r>
-        <w:rPr>
-          <w:b/>
-          <w:sz w:val="24"/>
-          <w:szCs w:val="24"/>
-          <w:highlight w:val="yellow"/>
-        </w:rPr>
-        <w:t xml:space="preserve"> an same result</w:t>
+        <w:t>return an same result</w:t>
       </w:r>
       <w:r>
         <w:rPr>
@@ -5633,25 +4696,7 @@
           <w:sz w:val="24"/>
           <w:szCs w:val="24"/>
         </w:rPr>
-        <w:t xml:space="preserve">POST method is use to create/insert a </w:t>
-      </w:r>
-      <w:proofErr w:type="gramStart"/>
-      <w:r>
-        <w:rPr>
-          <w:bCs/>
-          <w:sz w:val="24"/>
-          <w:szCs w:val="24"/>
-        </w:rPr>
-        <w:t>new resources</w:t>
-      </w:r>
-      <w:proofErr w:type="gramEnd"/>
-      <w:r>
-        <w:rPr>
-          <w:bCs/>
-          <w:sz w:val="24"/>
-          <w:szCs w:val="24"/>
-        </w:rPr>
-        <w:t xml:space="preserve"> at the backend application.</w:t>
+        <w:t>POST method is use to create/insert a new resources at the backend application.</w:t>
       </w:r>
     </w:p>
     <w:p>
@@ -5689,25 +4734,7 @@
           <w:sz w:val="24"/>
           <w:szCs w:val="24"/>
         </w:rPr>
-        <w:t xml:space="preserve"> </w:t>
-      </w:r>
-      <w:proofErr w:type="gramStart"/>
-      <w:r>
-        <w:rPr>
-          <w:bCs/>
-          <w:sz w:val="24"/>
-          <w:szCs w:val="24"/>
-        </w:rPr>
-        <w:t>method</w:t>
-      </w:r>
-      <w:proofErr w:type="gramEnd"/>
-      <w:r>
-        <w:rPr>
-          <w:bCs/>
-          <w:sz w:val="24"/>
-          <w:szCs w:val="24"/>
-        </w:rPr>
-        <w:t xml:space="preserve"> you can use </w:t>
+        <w:t xml:space="preserve"> method you can use </w:t>
       </w:r>
       <w:r>
         <w:rPr>
@@ -5739,7 +4766,6 @@
         </w:rPr>
         <w:t xml:space="preserve">If you use the same method multiple time then it </w:t>
       </w:r>
-      <w:proofErr w:type="gramStart"/>
       <w:r>
         <w:rPr>
           <w:b/>
@@ -5747,17 +4773,7 @@
           <w:szCs w:val="24"/>
           <w:highlight w:val="yellow"/>
         </w:rPr>
-        <w:t>return</w:t>
-      </w:r>
-      <w:proofErr w:type="gramEnd"/>
-      <w:r>
-        <w:rPr>
-          <w:b/>
-          <w:sz w:val="24"/>
-          <w:szCs w:val="24"/>
-          <w:highlight w:val="yellow"/>
-        </w:rPr>
-        <w:t xml:space="preserve"> an </w:t>
+        <w:t xml:space="preserve">return an </w:t>
       </w:r>
       <w:r>
         <w:rPr>
@@ -5931,7 +4947,6 @@
         </w:rPr>
         <w:t xml:space="preserve">If you use the same method multiple time then it </w:t>
       </w:r>
-      <w:proofErr w:type="gramStart"/>
       <w:r>
         <w:rPr>
           <w:b/>
@@ -5939,17 +4954,7 @@
           <w:szCs w:val="24"/>
           <w:highlight w:val="yellow"/>
         </w:rPr>
-        <w:t>return</w:t>
-      </w:r>
-      <w:proofErr w:type="gramEnd"/>
-      <w:r>
-        <w:rPr>
-          <w:b/>
-          <w:sz w:val="24"/>
-          <w:szCs w:val="24"/>
-          <w:highlight w:val="yellow"/>
-        </w:rPr>
-        <w:t xml:space="preserve"> an same result</w:t>
+        <w:t>return an same result</w:t>
       </w:r>
       <w:r>
         <w:rPr>
@@ -6042,23 +5047,13 @@
         </w:rPr>
         <w:t xml:space="preserve">To create </w:t>
       </w:r>
-      <w:proofErr w:type="gramStart"/>
       <w:r>
         <w:rPr>
           <w:b/>
           <w:sz w:val="24"/>
           <w:szCs w:val="24"/>
         </w:rPr>
-        <w:t>HTTP</w:t>
-      </w:r>
-      <w:proofErr w:type="gramEnd"/>
-      <w:r>
-        <w:rPr>
-          <w:b/>
-          <w:sz w:val="24"/>
-          <w:szCs w:val="24"/>
-        </w:rPr>
-        <w:t xml:space="preserve"> </w:t>
+        <w:t xml:space="preserve">HTTP </w:t>
       </w:r>
       <w:r>
         <w:rPr>
@@ -6130,7 +5125,6 @@
         </w:rPr>
         <w:t xml:space="preserve">If you use the same method multiple time then it </w:t>
       </w:r>
-      <w:proofErr w:type="gramStart"/>
       <w:r>
         <w:rPr>
           <w:b/>
@@ -6138,17 +5132,7 @@
           <w:szCs w:val="24"/>
           <w:highlight w:val="yellow"/>
         </w:rPr>
-        <w:t>return</w:t>
-      </w:r>
-      <w:proofErr w:type="gramEnd"/>
-      <w:r>
-        <w:rPr>
-          <w:b/>
-          <w:sz w:val="24"/>
-          <w:szCs w:val="24"/>
-          <w:highlight w:val="yellow"/>
-        </w:rPr>
-        <w:t xml:space="preserve"> an same result</w:t>
+        <w:t>return an same result</w:t>
       </w:r>
       <w:r>
         <w:rPr>

</xml_diff>

<commit_message>
Rest API and Swagger Documentation
Rest API and Swagger Documentation
</commit_message>
<xml_diff>
--- a/docs/SpringBoot.docx
+++ b/docs/SpringBoot.docx
@@ -5172,6 +5172,897 @@
         </w:rPr>
       </w:pPr>
     </w:p>
+    <w:p>
+      <w:pPr>
+        <w:pStyle w:val="NoSpacing"/>
+        <w:rPr>
+          <w:b/>
+          <w:bCs/>
+          <w:sz w:val="24"/>
+          <w:szCs w:val="24"/>
+          <w:u w:val="single"/>
+        </w:rPr>
+      </w:pPr>
+      <w:r>
+        <w:rPr>
+          <w:b/>
+          <w:bCs/>
+          <w:sz w:val="24"/>
+          <w:szCs w:val="24"/>
+          <w:u w:val="single"/>
+        </w:rPr>
+        <w:t>Swagger</w:t>
+      </w:r>
+    </w:p>
+    <w:p>
+      <w:pPr>
+        <w:pStyle w:val="NoSpacing"/>
+        <w:numPr>
+          <w:ilvl w:val="0"/>
+          <w:numId w:val="17"/>
+        </w:numPr>
+        <w:rPr>
+          <w:sz w:val="24"/>
+          <w:szCs w:val="24"/>
+        </w:rPr>
+      </w:pPr>
+      <w:r>
+        <w:rPr>
+          <w:sz w:val="24"/>
+          <w:szCs w:val="24"/>
+        </w:rPr>
+        <w:t>Is use to generate the REST API documentation</w:t>
+      </w:r>
+    </w:p>
+    <w:p>
+      <w:pPr>
+        <w:pStyle w:val="NoSpacing"/>
+        <w:numPr>
+          <w:ilvl w:val="0"/>
+          <w:numId w:val="17"/>
+        </w:numPr>
+        <w:rPr>
+          <w:sz w:val="24"/>
+          <w:szCs w:val="24"/>
+        </w:rPr>
+      </w:pPr>
+      <w:r>
+        <w:rPr>
+          <w:sz w:val="24"/>
+          <w:szCs w:val="24"/>
+        </w:rPr>
+        <w:t>It is also known as OPEN API in the latest version.</w:t>
+      </w:r>
+    </w:p>
+    <w:p>
+      <w:pPr>
+        <w:pStyle w:val="NoSpacing"/>
+        <w:numPr>
+          <w:ilvl w:val="0"/>
+          <w:numId w:val="17"/>
+        </w:numPr>
+        <w:rPr>
+          <w:sz w:val="24"/>
+          <w:szCs w:val="24"/>
+        </w:rPr>
+      </w:pPr>
+      <w:r>
+        <w:rPr>
+          <w:sz w:val="24"/>
+          <w:szCs w:val="24"/>
+        </w:rPr>
+        <w:t>Swagger is use to get the API documentation from the code written in the backend/spring boot application.</w:t>
+      </w:r>
+    </w:p>
+    <w:p>
+      <w:pPr>
+        <w:pStyle w:val="NoSpacing"/>
+        <w:numPr>
+          <w:ilvl w:val="0"/>
+          <w:numId w:val="17"/>
+        </w:numPr>
+        <w:rPr>
+          <w:sz w:val="24"/>
+          <w:szCs w:val="24"/>
+        </w:rPr>
+      </w:pPr>
+      <w:r>
+        <w:rPr>
+          <w:sz w:val="24"/>
+          <w:szCs w:val="24"/>
+        </w:rPr>
+        <w:t>It generates an HTML document which can be access to get the API documentation.</w:t>
+      </w:r>
+    </w:p>
+    <w:p>
+      <w:pPr>
+        <w:pStyle w:val="NoSpacing"/>
+        <w:numPr>
+          <w:ilvl w:val="0"/>
+          <w:numId w:val="17"/>
+        </w:numPr>
+        <w:rPr>
+          <w:sz w:val="24"/>
+          <w:szCs w:val="24"/>
+        </w:rPr>
+      </w:pPr>
+      <w:r>
+        <w:rPr>
+          <w:sz w:val="24"/>
+          <w:szCs w:val="24"/>
+        </w:rPr>
+        <w:t>Steps to add swagger tool into application</w:t>
+      </w:r>
+    </w:p>
+    <w:p>
+      <w:pPr>
+        <w:pStyle w:val="NoSpacing"/>
+        <w:numPr>
+          <w:ilvl w:val="1"/>
+          <w:numId w:val="17"/>
+        </w:numPr>
+        <w:rPr>
+          <w:sz w:val="24"/>
+          <w:szCs w:val="24"/>
+        </w:rPr>
+      </w:pPr>
+      <w:r>
+        <w:rPr>
+          <w:sz w:val="24"/>
+          <w:szCs w:val="24"/>
+        </w:rPr>
+        <w:t>Add the swagger dependency into application</w:t>
+      </w:r>
+    </w:p>
+    <w:p>
+      <w:pPr>
+        <w:pStyle w:val="ListParagraph"/>
+        <w:autoSpaceDE w:val="0"/>
+        <w:autoSpaceDN w:val="0"/>
+        <w:adjustRightInd w:val="0"/>
+        <w:spacing w:after="0" w:line="240" w:lineRule="auto"/>
+        <w:ind w:left="1080" w:firstLine="360"/>
+        <w:rPr>
+          <w:rFonts w:ascii="Consolas" w:hAnsi="Consolas" w:cs="Consolas"/>
+          <w:sz w:val="20"/>
+          <w:szCs w:val="20"/>
+          <w14:ligatures w14:val="standardContextual"/>
+        </w:rPr>
+      </w:pPr>
+      <w:r>
+        <w:rPr>
+          <w:rFonts w:ascii="Consolas" w:hAnsi="Consolas" w:cs="Consolas"/>
+          <w:color w:val="008080"/>
+          <w:sz w:val="20"/>
+          <w:szCs w:val="20"/>
+          <w14:ligatures w14:val="standardContextual"/>
+        </w:rPr>
+        <w:t>&lt;</w:t>
+      </w:r>
+      <w:r>
+        <w:rPr>
+          <w:rFonts w:ascii="Consolas" w:hAnsi="Consolas" w:cs="Consolas"/>
+          <w:color w:val="3F7F7F"/>
+          <w:sz w:val="20"/>
+          <w:szCs w:val="20"/>
+          <w14:ligatures w14:val="standardContextual"/>
+        </w:rPr>
+        <w:t>dependency</w:t>
+      </w:r>
+      <w:r>
+        <w:rPr>
+          <w:rFonts w:ascii="Consolas" w:hAnsi="Consolas" w:cs="Consolas"/>
+          <w:color w:val="008080"/>
+          <w:sz w:val="20"/>
+          <w:szCs w:val="20"/>
+          <w14:ligatures w14:val="standardContextual"/>
+        </w:rPr>
+        <w:t>&gt;</w:t>
+      </w:r>
+    </w:p>
+    <w:p>
+      <w:pPr>
+        <w:pStyle w:val="ListParagraph"/>
+        <w:autoSpaceDE w:val="0"/>
+        <w:autoSpaceDN w:val="0"/>
+        <w:adjustRightInd w:val="0"/>
+        <w:spacing w:after="0" w:line="240" w:lineRule="auto"/>
+        <w:ind w:left="1080"/>
+        <w:rPr>
+          <w:rFonts w:ascii="Consolas" w:hAnsi="Consolas" w:cs="Consolas"/>
+          <w:sz w:val="20"/>
+          <w:szCs w:val="20"/>
+          <w14:ligatures w14:val="standardContextual"/>
+        </w:rPr>
+      </w:pPr>
+      <w:r>
+        <w:rPr>
+          <w:rFonts w:ascii="Consolas" w:hAnsi="Consolas" w:cs="Consolas"/>
+          <w:color w:val="000000"/>
+          <w:sz w:val="20"/>
+          <w:szCs w:val="20"/>
+          <w14:ligatures w14:val="standardContextual"/>
+        </w:rPr>
+        <w:tab/>
+      </w:r>
+      <w:r>
+        <w:rPr>
+          <w:rFonts w:ascii="Consolas" w:hAnsi="Consolas" w:cs="Consolas"/>
+          <w:color w:val="000000"/>
+          <w:sz w:val="20"/>
+          <w:szCs w:val="20"/>
+          <w14:ligatures w14:val="standardContextual"/>
+        </w:rPr>
+        <w:tab/>
+      </w:r>
+      <w:r>
+        <w:rPr>
+          <w:rFonts w:ascii="Consolas" w:hAnsi="Consolas" w:cs="Consolas"/>
+          <w:color w:val="008080"/>
+          <w:sz w:val="20"/>
+          <w:szCs w:val="20"/>
+          <w14:ligatures w14:val="standardContextual"/>
+        </w:rPr>
+        <w:t>&lt;</w:t>
+      </w:r>
+      <w:r>
+        <w:rPr>
+          <w:rFonts w:ascii="Consolas" w:hAnsi="Consolas" w:cs="Consolas"/>
+          <w:color w:val="3F7F7F"/>
+          <w:sz w:val="20"/>
+          <w:szCs w:val="20"/>
+          <w14:ligatures w14:val="standardContextual"/>
+        </w:rPr>
+        <w:t>groupId</w:t>
+      </w:r>
+      <w:r>
+        <w:rPr>
+          <w:rFonts w:ascii="Consolas" w:hAnsi="Consolas" w:cs="Consolas"/>
+          <w:color w:val="008080"/>
+          <w:sz w:val="20"/>
+          <w:szCs w:val="20"/>
+          <w14:ligatures w14:val="standardContextual"/>
+        </w:rPr>
+        <w:t>&gt;</w:t>
+      </w:r>
+      <w:r>
+        <w:rPr>
+          <w:rFonts w:ascii="Consolas" w:hAnsi="Consolas" w:cs="Consolas"/>
+          <w:color w:val="000000"/>
+          <w:sz w:val="20"/>
+          <w:szCs w:val="20"/>
+          <w14:ligatures w14:val="standardContextual"/>
+        </w:rPr>
+        <w:t>org.springdoc</w:t>
+      </w:r>
+      <w:r>
+        <w:rPr>
+          <w:rFonts w:ascii="Consolas" w:hAnsi="Consolas" w:cs="Consolas"/>
+          <w:color w:val="008080"/>
+          <w:sz w:val="20"/>
+          <w:szCs w:val="20"/>
+          <w14:ligatures w14:val="standardContextual"/>
+        </w:rPr>
+        <w:t>&lt;/</w:t>
+      </w:r>
+      <w:r>
+        <w:rPr>
+          <w:rFonts w:ascii="Consolas" w:hAnsi="Consolas" w:cs="Consolas"/>
+          <w:color w:val="3F7F7F"/>
+          <w:sz w:val="20"/>
+          <w:szCs w:val="20"/>
+          <w14:ligatures w14:val="standardContextual"/>
+        </w:rPr>
+        <w:t>groupId</w:t>
+      </w:r>
+      <w:r>
+        <w:rPr>
+          <w:rFonts w:ascii="Consolas" w:hAnsi="Consolas" w:cs="Consolas"/>
+          <w:color w:val="008080"/>
+          <w:sz w:val="20"/>
+          <w:szCs w:val="20"/>
+          <w14:ligatures w14:val="standardContextual"/>
+        </w:rPr>
+        <w:t>&gt;</w:t>
+      </w:r>
+    </w:p>
+    <w:p>
+      <w:pPr>
+        <w:pStyle w:val="ListParagraph"/>
+        <w:autoSpaceDE w:val="0"/>
+        <w:autoSpaceDN w:val="0"/>
+        <w:adjustRightInd w:val="0"/>
+        <w:spacing w:after="0" w:line="240" w:lineRule="auto"/>
+        <w:ind w:left="1080"/>
+        <w:rPr>
+          <w:rFonts w:ascii="Consolas" w:hAnsi="Consolas" w:cs="Consolas"/>
+          <w:sz w:val="20"/>
+          <w:szCs w:val="20"/>
+          <w14:ligatures w14:val="standardContextual"/>
+        </w:rPr>
+      </w:pPr>
+      <w:r>
+        <w:rPr>
+          <w:rFonts w:ascii="Consolas" w:hAnsi="Consolas" w:cs="Consolas"/>
+          <w:color w:val="000000"/>
+          <w:sz w:val="20"/>
+          <w:szCs w:val="20"/>
+          <w14:ligatures w14:val="standardContextual"/>
+        </w:rPr>
+        <w:tab/>
+      </w:r>
+      <w:r>
+        <w:rPr>
+          <w:rFonts w:ascii="Consolas" w:hAnsi="Consolas" w:cs="Consolas"/>
+          <w:color w:val="000000"/>
+          <w:sz w:val="20"/>
+          <w:szCs w:val="20"/>
+          <w14:ligatures w14:val="standardContextual"/>
+        </w:rPr>
+        <w:tab/>
+      </w:r>
+      <w:r>
+        <w:rPr>
+          <w:rFonts w:ascii="Consolas" w:hAnsi="Consolas" w:cs="Consolas"/>
+          <w:color w:val="008080"/>
+          <w:sz w:val="20"/>
+          <w:szCs w:val="20"/>
+          <w14:ligatures w14:val="standardContextual"/>
+        </w:rPr>
+        <w:t>&lt;</w:t>
+      </w:r>
+      <w:r>
+        <w:rPr>
+          <w:rFonts w:ascii="Consolas" w:hAnsi="Consolas" w:cs="Consolas"/>
+          <w:color w:val="3F7F7F"/>
+          <w:sz w:val="20"/>
+          <w:szCs w:val="20"/>
+          <w14:ligatures w14:val="standardContextual"/>
+        </w:rPr>
+        <w:t>artifactId</w:t>
+      </w:r>
+      <w:r>
+        <w:rPr>
+          <w:rFonts w:ascii="Consolas" w:hAnsi="Consolas" w:cs="Consolas"/>
+          <w:color w:val="008080"/>
+          <w:sz w:val="20"/>
+          <w:szCs w:val="20"/>
+          <w14:ligatures w14:val="standardContextual"/>
+        </w:rPr>
+        <w:t>&gt;</w:t>
+      </w:r>
+      <w:r>
+        <w:rPr>
+          <w:rFonts w:ascii="Consolas" w:hAnsi="Consolas" w:cs="Consolas"/>
+          <w:color w:val="000000"/>
+          <w:sz w:val="20"/>
+          <w:szCs w:val="20"/>
+          <w14:ligatures w14:val="standardContextual"/>
+        </w:rPr>
+        <w:t>springdoc-openapi-ui</w:t>
+      </w:r>
+      <w:r>
+        <w:rPr>
+          <w:rFonts w:ascii="Consolas" w:hAnsi="Consolas" w:cs="Consolas"/>
+          <w:color w:val="008080"/>
+          <w:sz w:val="20"/>
+          <w:szCs w:val="20"/>
+          <w14:ligatures w14:val="standardContextual"/>
+        </w:rPr>
+        <w:t>&lt;/</w:t>
+      </w:r>
+      <w:r>
+        <w:rPr>
+          <w:rFonts w:ascii="Consolas" w:hAnsi="Consolas" w:cs="Consolas"/>
+          <w:color w:val="3F7F7F"/>
+          <w:sz w:val="20"/>
+          <w:szCs w:val="20"/>
+          <w14:ligatures w14:val="standardContextual"/>
+        </w:rPr>
+        <w:t>artifactId</w:t>
+      </w:r>
+      <w:r>
+        <w:rPr>
+          <w:rFonts w:ascii="Consolas" w:hAnsi="Consolas" w:cs="Consolas"/>
+          <w:color w:val="008080"/>
+          <w:sz w:val="20"/>
+          <w:szCs w:val="20"/>
+          <w14:ligatures w14:val="standardContextual"/>
+        </w:rPr>
+        <w:t>&gt;</w:t>
+      </w:r>
+    </w:p>
+    <w:p>
+      <w:pPr>
+        <w:pStyle w:val="ListParagraph"/>
+        <w:autoSpaceDE w:val="0"/>
+        <w:autoSpaceDN w:val="0"/>
+        <w:adjustRightInd w:val="0"/>
+        <w:spacing w:after="0" w:line="240" w:lineRule="auto"/>
+        <w:ind w:left="1080"/>
+        <w:rPr>
+          <w:rFonts w:ascii="Consolas" w:hAnsi="Consolas" w:cs="Consolas"/>
+          <w:sz w:val="20"/>
+          <w:szCs w:val="20"/>
+          <w14:ligatures w14:val="standardContextual"/>
+        </w:rPr>
+      </w:pPr>
+      <w:r>
+        <w:rPr>
+          <w:rFonts w:ascii="Consolas" w:hAnsi="Consolas" w:cs="Consolas"/>
+          <w:color w:val="000000"/>
+          <w:sz w:val="20"/>
+          <w:szCs w:val="20"/>
+          <w14:ligatures w14:val="standardContextual"/>
+        </w:rPr>
+        <w:tab/>
+      </w:r>
+      <w:r>
+        <w:rPr>
+          <w:rFonts w:ascii="Consolas" w:hAnsi="Consolas" w:cs="Consolas"/>
+          <w:color w:val="000000"/>
+          <w:sz w:val="20"/>
+          <w:szCs w:val="20"/>
+          <w14:ligatures w14:val="standardContextual"/>
+        </w:rPr>
+        <w:tab/>
+      </w:r>
+      <w:r>
+        <w:rPr>
+          <w:rFonts w:ascii="Consolas" w:hAnsi="Consolas" w:cs="Consolas"/>
+          <w:color w:val="008080"/>
+          <w:sz w:val="20"/>
+          <w:szCs w:val="20"/>
+          <w14:ligatures w14:val="standardContextual"/>
+        </w:rPr>
+        <w:t>&lt;</w:t>
+      </w:r>
+      <w:r>
+        <w:rPr>
+          <w:rFonts w:ascii="Consolas" w:hAnsi="Consolas" w:cs="Consolas"/>
+          <w:color w:val="3F7F7F"/>
+          <w:sz w:val="20"/>
+          <w:szCs w:val="20"/>
+          <w14:ligatures w14:val="standardContextual"/>
+        </w:rPr>
+        <w:t>version</w:t>
+      </w:r>
+      <w:r>
+        <w:rPr>
+          <w:rFonts w:ascii="Consolas" w:hAnsi="Consolas" w:cs="Consolas"/>
+          <w:color w:val="008080"/>
+          <w:sz w:val="20"/>
+          <w:szCs w:val="20"/>
+          <w14:ligatures w14:val="standardContextual"/>
+        </w:rPr>
+        <w:t>&gt;</w:t>
+      </w:r>
+      <w:r>
+        <w:rPr>
+          <w:rFonts w:ascii="Consolas" w:hAnsi="Consolas" w:cs="Consolas"/>
+          <w:color w:val="000000"/>
+          <w:sz w:val="20"/>
+          <w:szCs w:val="20"/>
+          <w14:ligatures w14:val="standardContextual"/>
+        </w:rPr>
+        <w:t>1.6.12</w:t>
+      </w:r>
+      <w:r>
+        <w:rPr>
+          <w:rFonts w:ascii="Consolas" w:hAnsi="Consolas" w:cs="Consolas"/>
+          <w:color w:val="008080"/>
+          <w:sz w:val="20"/>
+          <w:szCs w:val="20"/>
+          <w14:ligatures w14:val="standardContextual"/>
+        </w:rPr>
+        <w:t>&lt;/</w:t>
+      </w:r>
+      <w:r>
+        <w:rPr>
+          <w:rFonts w:ascii="Consolas" w:hAnsi="Consolas" w:cs="Consolas"/>
+          <w:color w:val="3F7F7F"/>
+          <w:sz w:val="20"/>
+          <w:szCs w:val="20"/>
+          <w14:ligatures w14:val="standardContextual"/>
+        </w:rPr>
+        <w:t>version</w:t>
+      </w:r>
+      <w:r>
+        <w:rPr>
+          <w:rFonts w:ascii="Consolas" w:hAnsi="Consolas" w:cs="Consolas"/>
+          <w:color w:val="008080"/>
+          <w:sz w:val="20"/>
+          <w:szCs w:val="20"/>
+          <w14:ligatures w14:val="standardContextual"/>
+        </w:rPr>
+        <w:t>&gt;</w:t>
+      </w:r>
+    </w:p>
+    <w:p>
+      <w:pPr>
+        <w:pStyle w:val="ListParagraph"/>
+        <w:autoSpaceDE w:val="0"/>
+        <w:autoSpaceDN w:val="0"/>
+        <w:adjustRightInd w:val="0"/>
+        <w:spacing w:after="0" w:line="240" w:lineRule="auto"/>
+        <w:ind w:left="1080" w:firstLine="360"/>
+        <w:rPr>
+          <w:rFonts w:ascii="Consolas" w:hAnsi="Consolas" w:cs="Consolas"/>
+          <w:sz w:val="20"/>
+          <w:szCs w:val="20"/>
+          <w14:ligatures w14:val="standardContextual"/>
+        </w:rPr>
+      </w:pPr>
+      <w:r>
+        <w:rPr>
+          <w:rFonts w:ascii="Consolas" w:hAnsi="Consolas" w:cs="Consolas"/>
+          <w:color w:val="008080"/>
+          <w:sz w:val="20"/>
+          <w:szCs w:val="20"/>
+          <w14:ligatures w14:val="standardContextual"/>
+        </w:rPr>
+        <w:t>&lt;/</w:t>
+      </w:r>
+      <w:r>
+        <w:rPr>
+          <w:rFonts w:ascii="Consolas" w:hAnsi="Consolas" w:cs="Consolas"/>
+          <w:color w:val="3F7F7F"/>
+          <w:sz w:val="20"/>
+          <w:szCs w:val="20"/>
+          <w14:ligatures w14:val="standardContextual"/>
+        </w:rPr>
+        <w:t>dependency</w:t>
+      </w:r>
+      <w:r>
+        <w:rPr>
+          <w:rFonts w:ascii="Consolas" w:hAnsi="Consolas" w:cs="Consolas"/>
+          <w:color w:val="008080"/>
+          <w:sz w:val="20"/>
+          <w:szCs w:val="20"/>
+          <w14:ligatures w14:val="standardContextual"/>
+        </w:rPr>
+        <w:t>&gt;</w:t>
+      </w:r>
+    </w:p>
+    <w:p>
+      <w:pPr>
+        <w:pStyle w:val="NoSpacing"/>
+        <w:numPr>
+          <w:ilvl w:val="1"/>
+          <w:numId w:val="17"/>
+        </w:numPr>
+        <w:rPr>
+          <w:sz w:val="24"/>
+          <w:szCs w:val="24"/>
+        </w:rPr>
+      </w:pPr>
+      <w:r>
+        <w:rPr>
+          <w:sz w:val="24"/>
+          <w:szCs w:val="24"/>
+        </w:rPr>
+        <w:t>Execute the Application and access the HTML document using URL</w:t>
+      </w:r>
+    </w:p>
+    <w:p>
+      <w:pPr>
+        <w:pStyle w:val="NoSpacing"/>
+        <w:ind w:left="1440"/>
+        <w:rPr>
+          <w:sz w:val="24"/>
+          <w:szCs w:val="24"/>
+        </w:rPr>
+      </w:pPr>
+      <w:hyperlink r:id="rId20" w:history="1">
+        <w:r>
+          <w:rPr>
+            <w:rStyle w:val="Hyperlink"/>
+            <w:sz w:val="24"/>
+            <w:szCs w:val="24"/>
+          </w:rPr>
+          <w:t>http://localhost:8080/swagger-ui.html</w:t>
+        </w:r>
+      </w:hyperlink>
+      <w:r>
+        <w:rPr>
+          <w:sz w:val="24"/>
+          <w:szCs w:val="24"/>
+        </w:rPr>
+        <w:t xml:space="preserve"> </w:t>
+      </w:r>
+    </w:p>
+    <w:p>
+      <w:pPr>
+        <w:pStyle w:val="NoSpacing"/>
+        <w:numPr>
+          <w:ilvl w:val="0"/>
+          <w:numId w:val="17"/>
+        </w:numPr>
+        <w:rPr>
+          <w:sz w:val="24"/>
+          <w:szCs w:val="24"/>
+        </w:rPr>
+      </w:pPr>
+      <w:r>
+        <w:rPr>
+          <w:sz w:val="24"/>
+          <w:szCs w:val="24"/>
+        </w:rPr>
+        <w:t>Swagger Documentation Details</w:t>
+      </w:r>
+    </w:p>
+    <w:p>
+      <w:pPr>
+        <w:pStyle w:val="NoSpacing"/>
+        <w:ind w:left="720"/>
+        <w:rPr>
+          <w:sz w:val="24"/>
+          <w:szCs w:val="24"/>
+        </w:rPr>
+      </w:pPr>
+      <w:hyperlink r:id="rId21" w:history="1">
+        <w:r>
+          <w:rPr>
+            <w:rStyle w:val="Hyperlink"/>
+            <w:sz w:val="24"/>
+            <w:szCs w:val="24"/>
+          </w:rPr>
+          <w:t>https://springdoc.org/</w:t>
+        </w:r>
+      </w:hyperlink>
+      <w:r>
+        <w:rPr>
+          <w:sz w:val="24"/>
+          <w:szCs w:val="24"/>
+        </w:rPr>
+        <w:t xml:space="preserve"> </w:t>
+      </w:r>
+    </w:p>
+    <w:p>
+      <w:pPr>
+        <w:pStyle w:val="NoSpacing"/>
+        <w:rPr>
+          <w:sz w:val="24"/>
+          <w:szCs w:val="24"/>
+        </w:rPr>
+      </w:pPr>
+      <w:r>
+        <w:rPr>
+          <w:sz w:val="24"/>
+          <w:szCs w:val="24"/>
+        </w:rPr>
+        <w:lastRenderedPageBreak/>
+        <w:t xml:space="preserve">Task 1: </w:t>
+      </w:r>
+    </w:p>
+    <w:p>
+      <w:pPr>
+        <w:pStyle w:val="NoSpacing"/>
+        <w:rPr>
+          <w:sz w:val="24"/>
+          <w:szCs w:val="24"/>
+        </w:rPr>
+      </w:pPr>
+      <w:r>
+        <w:rPr>
+          <w:sz w:val="24"/>
+          <w:szCs w:val="24"/>
+        </w:rPr>
+        <w:t>Create a Spring Boot Application Which Manage the Employee Details</w:t>
+      </w:r>
+    </w:p>
+    <w:p>
+      <w:pPr>
+        <w:pStyle w:val="NoSpacing"/>
+        <w:rPr>
+          <w:sz w:val="24"/>
+          <w:szCs w:val="24"/>
+        </w:rPr>
+      </w:pPr>
+      <w:r>
+        <w:rPr>
+          <w:sz w:val="24"/>
+          <w:szCs w:val="24"/>
+        </w:rPr>
+        <w:t>Employee Details: id, name, salary, city</w:t>
+      </w:r>
+    </w:p>
+    <w:p>
+      <w:pPr>
+        <w:pStyle w:val="NoSpacing"/>
+        <w:rPr>
+          <w:sz w:val="24"/>
+          <w:szCs w:val="24"/>
+        </w:rPr>
+      </w:pPr>
+      <w:r>
+        <w:rPr>
+          <w:sz w:val="24"/>
+          <w:szCs w:val="24"/>
+        </w:rPr>
+        <w:t>Create a REST API to Insert the Employee, Update the employee, delete the employee, get list of employee.</w:t>
+      </w:r>
+    </w:p>
+    <w:p>
+      <w:pPr>
+        <w:pStyle w:val="NoSpacing"/>
+        <w:rPr>
+          <w:sz w:val="24"/>
+          <w:szCs w:val="24"/>
+        </w:rPr>
+      </w:pPr>
+    </w:p>
+    <w:p>
+      <w:pPr>
+        <w:pStyle w:val="NoSpacing"/>
+        <w:rPr>
+          <w:sz w:val="24"/>
+          <w:szCs w:val="24"/>
+        </w:rPr>
+      </w:pPr>
+      <w:r>
+        <w:rPr>
+          <w:sz w:val="24"/>
+          <w:szCs w:val="24"/>
+        </w:rPr>
+        <w:t>Task 2:</w:t>
+      </w:r>
+    </w:p>
+    <w:p>
+      <w:pPr>
+        <w:pStyle w:val="NoSpacing"/>
+        <w:rPr>
+          <w:sz w:val="24"/>
+          <w:szCs w:val="24"/>
+        </w:rPr>
+      </w:pPr>
+      <w:r>
+        <w:rPr>
+          <w:sz w:val="24"/>
+          <w:szCs w:val="24"/>
+        </w:rPr>
+        <w:t xml:space="preserve">Create a Spring Boot Application Which Manage the </w:t>
+      </w:r>
+      <w:r>
+        <w:rPr>
+          <w:sz w:val="24"/>
+          <w:szCs w:val="24"/>
+        </w:rPr>
+        <w:t>Books</w:t>
+      </w:r>
+      <w:r>
+        <w:rPr>
+          <w:sz w:val="24"/>
+          <w:szCs w:val="24"/>
+        </w:rPr>
+        <w:t xml:space="preserve"> Details</w:t>
+      </w:r>
+    </w:p>
+    <w:p>
+      <w:pPr>
+        <w:pStyle w:val="NoSpacing"/>
+        <w:rPr>
+          <w:sz w:val="24"/>
+          <w:szCs w:val="24"/>
+        </w:rPr>
+      </w:pPr>
+      <w:r>
+        <w:rPr>
+          <w:sz w:val="24"/>
+          <w:szCs w:val="24"/>
+        </w:rPr>
+        <w:t>Books</w:t>
+      </w:r>
+      <w:r>
+        <w:rPr>
+          <w:sz w:val="24"/>
+          <w:szCs w:val="24"/>
+        </w:rPr>
+        <w:t xml:space="preserve"> Details: id, name, </w:t>
+      </w:r>
+      <w:r>
+        <w:rPr>
+          <w:sz w:val="24"/>
+          <w:szCs w:val="24"/>
+        </w:rPr>
+        <w:t>author</w:t>
+      </w:r>
+      <w:r>
+        <w:rPr>
+          <w:sz w:val="24"/>
+          <w:szCs w:val="24"/>
+        </w:rPr>
+        <w:t xml:space="preserve">, </w:t>
+      </w:r>
+      <w:r>
+        <w:rPr>
+          <w:sz w:val="24"/>
+          <w:szCs w:val="24"/>
+        </w:rPr>
+        <w:t>publishingdate</w:t>
+      </w:r>
+    </w:p>
+    <w:p>
+      <w:pPr>
+        <w:pStyle w:val="NoSpacing"/>
+        <w:rPr>
+          <w:sz w:val="24"/>
+          <w:szCs w:val="24"/>
+        </w:rPr>
+      </w:pPr>
+      <w:r>
+        <w:rPr>
+          <w:sz w:val="24"/>
+          <w:szCs w:val="24"/>
+        </w:rPr>
+        <w:t xml:space="preserve">Create a REST API to Insert the </w:t>
+      </w:r>
+      <w:r>
+        <w:rPr>
+          <w:sz w:val="24"/>
+          <w:szCs w:val="24"/>
+        </w:rPr>
+        <w:t>book</w:t>
+      </w:r>
+      <w:r>
+        <w:rPr>
+          <w:sz w:val="24"/>
+          <w:szCs w:val="24"/>
+        </w:rPr>
+        <w:t xml:space="preserve">, Update the </w:t>
+      </w:r>
+      <w:r>
+        <w:rPr>
+          <w:sz w:val="24"/>
+          <w:szCs w:val="24"/>
+        </w:rPr>
+        <w:t>book</w:t>
+      </w:r>
+      <w:r>
+        <w:rPr>
+          <w:sz w:val="24"/>
+          <w:szCs w:val="24"/>
+        </w:rPr>
+        <w:t xml:space="preserve">, delete the </w:t>
+      </w:r>
+      <w:r>
+        <w:rPr>
+          <w:sz w:val="24"/>
+          <w:szCs w:val="24"/>
+        </w:rPr>
+        <w:t>book</w:t>
+      </w:r>
+      <w:r>
+        <w:rPr>
+          <w:sz w:val="24"/>
+          <w:szCs w:val="24"/>
+        </w:rPr>
+        <w:t xml:space="preserve">, get list of </w:t>
+      </w:r>
+      <w:r>
+        <w:rPr>
+          <w:sz w:val="24"/>
+          <w:szCs w:val="24"/>
+        </w:rPr>
+        <w:t>books</w:t>
+      </w:r>
+      <w:r>
+        <w:rPr>
+          <w:sz w:val="24"/>
+          <w:szCs w:val="24"/>
+        </w:rPr>
+        <w:t>.</w:t>
+      </w:r>
+    </w:p>
+    <w:p>
+      <w:pPr>
+        <w:pStyle w:val="NoSpacing"/>
+        <w:rPr>
+          <w:sz w:val="24"/>
+          <w:szCs w:val="24"/>
+        </w:rPr>
+      </w:pPr>
+    </w:p>
     <w:sectPr>
       <w:pgSz w:w="12240" w:h="15840"/>
       <w:pgMar w:top="1440" w:right="1440" w:bottom="1440" w:left="1440" w:header="720" w:footer="720" w:gutter="0"/>
@@ -6435,6 +7326,95 @@
     </w:lvl>
   </w:abstractNum>
   <w:abstractNum w:abstractNumId="14" w15:restartNumberingAfterBreak="0">
+    <w:nsid w:val="67E7630A"/>
+    <w:multiLevelType w:val="hybridMultilevel"/>
+    <w:tmpl w:val="BF84E4DA"/>
+    <w:lvl w:ilvl="0" w:tplc="0409000F">
+      <w:start w:val="1"/>
+      <w:numFmt w:val="decimal"/>
+      <w:lvlText w:val="%1."/>
+      <w:lvlJc w:val="left"/>
+      <w:pPr>
+        <w:ind w:left="720" w:hanging="360"/>
+      </w:pPr>
+      <w:rPr>
+        <w:rFonts w:hint="default"/>
+      </w:rPr>
+    </w:lvl>
+    <w:lvl w:ilvl="1" w:tplc="04090019">
+      <w:start w:val="1"/>
+      <w:numFmt w:val="lowerLetter"/>
+      <w:lvlText w:val="%2."/>
+      <w:lvlJc w:val="left"/>
+      <w:pPr>
+        <w:ind w:left="1440" w:hanging="360"/>
+      </w:pPr>
+    </w:lvl>
+    <w:lvl w:ilvl="2" w:tplc="0409001B" w:tentative="1">
+      <w:start w:val="1"/>
+      <w:numFmt w:val="lowerRoman"/>
+      <w:lvlText w:val="%3."/>
+      <w:lvlJc w:val="right"/>
+      <w:pPr>
+        <w:ind w:left="2160" w:hanging="180"/>
+      </w:pPr>
+    </w:lvl>
+    <w:lvl w:ilvl="3" w:tplc="0409000F" w:tentative="1">
+      <w:start w:val="1"/>
+      <w:numFmt w:val="decimal"/>
+      <w:lvlText w:val="%4."/>
+      <w:lvlJc w:val="left"/>
+      <w:pPr>
+        <w:ind w:left="2880" w:hanging="360"/>
+      </w:pPr>
+    </w:lvl>
+    <w:lvl w:ilvl="4" w:tplc="04090019" w:tentative="1">
+      <w:start w:val="1"/>
+      <w:numFmt w:val="lowerLetter"/>
+      <w:lvlText w:val="%5."/>
+      <w:lvlJc w:val="left"/>
+      <w:pPr>
+        <w:ind w:left="3600" w:hanging="360"/>
+      </w:pPr>
+    </w:lvl>
+    <w:lvl w:ilvl="5" w:tplc="0409001B" w:tentative="1">
+      <w:start w:val="1"/>
+      <w:numFmt w:val="lowerRoman"/>
+      <w:lvlText w:val="%6."/>
+      <w:lvlJc w:val="right"/>
+      <w:pPr>
+        <w:ind w:left="4320" w:hanging="180"/>
+      </w:pPr>
+    </w:lvl>
+    <w:lvl w:ilvl="6" w:tplc="0409000F" w:tentative="1">
+      <w:start w:val="1"/>
+      <w:numFmt w:val="decimal"/>
+      <w:lvlText w:val="%7."/>
+      <w:lvlJc w:val="left"/>
+      <w:pPr>
+        <w:ind w:left="5040" w:hanging="360"/>
+      </w:pPr>
+    </w:lvl>
+    <w:lvl w:ilvl="7" w:tplc="04090019" w:tentative="1">
+      <w:start w:val="1"/>
+      <w:numFmt w:val="lowerLetter"/>
+      <w:lvlText w:val="%8."/>
+      <w:lvlJc w:val="left"/>
+      <w:pPr>
+        <w:ind w:left="5760" w:hanging="360"/>
+      </w:pPr>
+    </w:lvl>
+    <w:lvl w:ilvl="8" w:tplc="0409001B" w:tentative="1">
+      <w:start w:val="1"/>
+      <w:numFmt w:val="lowerRoman"/>
+      <w:lvlText w:val="%9."/>
+      <w:lvlJc w:val="right"/>
+      <w:pPr>
+        <w:ind w:left="6480" w:hanging="180"/>
+      </w:pPr>
+    </w:lvl>
+  </w:abstractNum>
+  <w:abstractNum w:abstractNumId="15" w15:restartNumberingAfterBreak="0">
     <w:nsid w:val="7BBB790D"/>
     <w:multiLevelType w:val="hybridMultilevel"/>
     <w:tmpl w:val="C94029B0"/>
@@ -6525,7 +7505,7 @@
       </w:pPr>
     </w:lvl>
   </w:abstractNum>
-  <w:abstractNum w:abstractNumId="15" w15:restartNumberingAfterBreak="0">
+  <w:abstractNum w:abstractNumId="16" w15:restartNumberingAfterBreak="0">
     <w:nsid w:val="7FF524C8"/>
     <w:multiLevelType w:val="hybridMultilevel"/>
     <w:tmpl w:val="FA0438B2"/>
@@ -6624,7 +7604,7 @@
     <w:abstractNumId w:val="8"/>
   </w:num>
   <w:num w:numId="4" w16cid:durableId="575361729">
-    <w:abstractNumId w:val="15"/>
+    <w:abstractNumId w:val="16"/>
   </w:num>
   <w:num w:numId="5" w16cid:durableId="453327201">
     <w:abstractNumId w:val="11"/>
@@ -6642,7 +7622,7 @@
     <w:abstractNumId w:val="4"/>
   </w:num>
   <w:num w:numId="10" w16cid:durableId="599678530">
-    <w:abstractNumId w:val="14"/>
+    <w:abstractNumId w:val="15"/>
   </w:num>
   <w:num w:numId="11" w16cid:durableId="920481416">
     <w:abstractNumId w:val="2"/>
@@ -6661,6 +7641,9 @@
   </w:num>
   <w:num w:numId="16" w16cid:durableId="1581672824">
     <w:abstractNumId w:val="1"/>
+  </w:num>
+  <w:num w:numId="17" w16cid:durableId="1789621381">
+    <w:abstractNumId w:val="14"/>
   </w:num>
 </w:numbering>
 </file>

</xml_diff>

<commit_message>
Spring JAP Query Execution
Spring JAP Query Execution
</commit_message>
<xml_diff>
--- a/docs/SpringBoot.docx
+++ b/docs/SpringBoot.docx
@@ -2431,15 +2431,7 @@
       </w:r>
       <w:proofErr w:type="gramEnd"/>
       <w:r>
-        <w:t xml:space="preserve"> “</w:t>
-      </w:r>
-      <w:proofErr w:type="spellStart"/>
-      <w:r>
-        <w:t>Abcd</w:t>
-      </w:r>
-      <w:proofErr w:type="spellEnd"/>
-      <w:r>
-        <w:t>”,</w:t>
+        <w:t xml:space="preserve"> “Abcd”,</w:t>
       </w:r>
     </w:p>
     <w:p>
@@ -2962,23 +2954,7 @@
           <w:sz w:val="20"/>
           <w:szCs w:val="20"/>
         </w:rPr>
-        <w:t xml:space="preserve"> “</w:t>
-      </w:r>
-      <w:proofErr w:type="spellStart"/>
-      <w:r>
-        <w:rPr>
-          <w:sz w:val="20"/>
-          <w:szCs w:val="20"/>
-        </w:rPr>
-        <w:t>Abcd</w:t>
-      </w:r>
-      <w:proofErr w:type="spellEnd"/>
-      <w:r>
-        <w:rPr>
-          <w:sz w:val="20"/>
-          <w:szCs w:val="20"/>
-        </w:rPr>
-        <w:t>”,</w:t>
+        <w:t xml:space="preserve"> “Abcd”,</w:t>
       </w:r>
     </w:p>
     <w:p>
@@ -7546,6 +7522,7 @@
       </w:pPr>
       <w:r>
         <w:rPr>
+          <w:noProof/>
           <w:sz w:val="24"/>
           <w:szCs w:val="24"/>
         </w:rPr>
@@ -7827,6 +7804,7 @@
       </w:pPr>
       <w:r>
         <w:rPr>
+          <w:noProof/>
           <w:sz w:val="24"/>
           <w:szCs w:val="24"/>
         </w:rPr>
@@ -8302,6 +8280,814 @@
         <w:t xml:space="preserve"> multiple pre-define methods inside repository which is use to perform the different Db operation such as insert, update, delete, select etc.</w:t>
       </w:r>
     </w:p>
+    <w:p>
+      <w:pPr>
+        <w:pStyle w:val="NoSpacing"/>
+        <w:rPr>
+          <w:sz w:val="24"/>
+          <w:szCs w:val="24"/>
+        </w:rPr>
+      </w:pPr>
+    </w:p>
+    <w:p>
+      <w:pPr>
+        <w:pStyle w:val="NoSpacing"/>
+        <w:rPr>
+          <w:sz w:val="24"/>
+          <w:szCs w:val="24"/>
+        </w:rPr>
+      </w:pPr>
+    </w:p>
+    <w:p>
+      <w:pPr>
+        <w:rPr>
+          <w:sz w:val="24"/>
+          <w:szCs w:val="24"/>
+        </w:rPr>
+      </w:pPr>
+      <w:r>
+        <w:rPr>
+          <w:sz w:val="24"/>
+          <w:szCs w:val="24"/>
+        </w:rPr>
+        <w:br w:type="page"/>
+      </w:r>
+    </w:p>
+    <w:p>
+      <w:pPr>
+        <w:pStyle w:val="NoSpacing"/>
+        <w:rPr>
+          <w:b/>
+          <w:bCs/>
+          <w:sz w:val="28"/>
+          <w:szCs w:val="28"/>
+          <w:u w:val="single"/>
+        </w:rPr>
+      </w:pPr>
+      <w:r>
+        <w:rPr>
+          <w:b/>
+          <w:bCs/>
+          <w:sz w:val="28"/>
+          <w:szCs w:val="28"/>
+          <w:u w:val="single"/>
+        </w:rPr>
+        <w:lastRenderedPageBreak/>
+        <w:t>Using Query in Spring Boot JPA</w:t>
+      </w:r>
+    </w:p>
+    <w:p>
+      <w:pPr>
+        <w:pStyle w:val="NoSpacing"/>
+        <w:numPr>
+          <w:ilvl w:val="0"/>
+          <w:numId w:val="20"/>
+        </w:numPr>
+        <w:rPr>
+          <w:b/>
+          <w:bCs/>
+          <w:sz w:val="28"/>
+          <w:szCs w:val="28"/>
+          <w:u w:val="single"/>
+        </w:rPr>
+      </w:pPr>
+      <w:r>
+        <w:rPr>
+          <w:sz w:val="28"/>
+          <w:szCs w:val="28"/>
+        </w:rPr>
+        <w:t>To perform the Db operation other than primary key, you must have to write the query manually.</w:t>
+      </w:r>
+    </w:p>
+    <w:p>
+      <w:pPr>
+        <w:pStyle w:val="NoSpacing"/>
+        <w:numPr>
+          <w:ilvl w:val="0"/>
+          <w:numId w:val="20"/>
+        </w:numPr>
+        <w:rPr>
+          <w:b/>
+          <w:bCs/>
+          <w:sz w:val="28"/>
+          <w:szCs w:val="28"/>
+          <w:u w:val="single"/>
+        </w:rPr>
+      </w:pPr>
+      <w:r>
+        <w:rPr>
+          <w:sz w:val="28"/>
+          <w:szCs w:val="28"/>
+        </w:rPr>
+        <w:t>There are 2 ways to provide the query in the JPA</w:t>
+      </w:r>
+    </w:p>
+    <w:p>
+      <w:pPr>
+        <w:pStyle w:val="NoSpacing"/>
+        <w:numPr>
+          <w:ilvl w:val="1"/>
+          <w:numId w:val="20"/>
+        </w:numPr>
+        <w:rPr>
+          <w:b/>
+          <w:bCs/>
+          <w:sz w:val="28"/>
+          <w:szCs w:val="28"/>
+          <w:u w:val="single"/>
+        </w:rPr>
+      </w:pPr>
+      <w:r>
+        <w:rPr>
+          <w:sz w:val="28"/>
+          <w:szCs w:val="28"/>
+        </w:rPr>
+        <w:t>HQL/JPQL</w:t>
+      </w:r>
+    </w:p>
+    <w:p>
+      <w:pPr>
+        <w:pStyle w:val="NoSpacing"/>
+        <w:numPr>
+          <w:ilvl w:val="2"/>
+          <w:numId w:val="20"/>
+        </w:numPr>
+        <w:rPr>
+          <w:b/>
+          <w:bCs/>
+          <w:sz w:val="28"/>
+          <w:szCs w:val="28"/>
+          <w:u w:val="single"/>
+        </w:rPr>
+      </w:pPr>
+      <w:r>
+        <w:rPr>
+          <w:sz w:val="28"/>
+          <w:szCs w:val="28"/>
+        </w:rPr>
+        <w:t>In this type you will use the entity class name and variable name instead of column and table name.</w:t>
+      </w:r>
+    </w:p>
+    <w:p>
+      <w:pPr>
+        <w:pStyle w:val="NoSpacing"/>
+        <w:numPr>
+          <w:ilvl w:val="2"/>
+          <w:numId w:val="20"/>
+        </w:numPr>
+        <w:rPr>
+          <w:b/>
+          <w:bCs/>
+          <w:sz w:val="28"/>
+          <w:szCs w:val="28"/>
+          <w:u w:val="single"/>
+        </w:rPr>
+      </w:pPr>
+      <w:proofErr w:type="gramStart"/>
+      <w:r>
+        <w:rPr>
+          <w:sz w:val="28"/>
+          <w:szCs w:val="28"/>
+        </w:rPr>
+        <w:t>This queries</w:t>
+      </w:r>
+      <w:proofErr w:type="gramEnd"/>
+      <w:r>
+        <w:rPr>
+          <w:sz w:val="28"/>
+          <w:szCs w:val="28"/>
+        </w:rPr>
+        <w:t xml:space="preserve"> are independent to the database, so the changes happened in the table will not </w:t>
+      </w:r>
+      <w:proofErr w:type="spellStart"/>
+      <w:r>
+        <w:rPr>
+          <w:sz w:val="28"/>
+          <w:szCs w:val="28"/>
+        </w:rPr>
+        <w:t>effect you</w:t>
+      </w:r>
+      <w:proofErr w:type="spellEnd"/>
+      <w:r>
+        <w:rPr>
+          <w:sz w:val="28"/>
+          <w:szCs w:val="28"/>
+        </w:rPr>
+        <w:t xml:space="preserve"> queries. </w:t>
+      </w:r>
+    </w:p>
+    <w:p>
+      <w:pPr>
+        <w:pStyle w:val="NoSpacing"/>
+        <w:numPr>
+          <w:ilvl w:val="2"/>
+          <w:numId w:val="20"/>
+        </w:numPr>
+        <w:rPr>
+          <w:b/>
+          <w:bCs/>
+          <w:sz w:val="28"/>
+          <w:szCs w:val="28"/>
+          <w:u w:val="single"/>
+        </w:rPr>
+      </w:pPr>
+      <w:r>
+        <w:rPr>
+          <w:sz w:val="28"/>
+          <w:szCs w:val="28"/>
+        </w:rPr>
+        <w:t>This will gets converted into the SQL internally.</w:t>
+      </w:r>
+    </w:p>
+    <w:p>
+      <w:pPr>
+        <w:pStyle w:val="NoSpacing"/>
+        <w:numPr>
+          <w:ilvl w:val="1"/>
+          <w:numId w:val="20"/>
+        </w:numPr>
+        <w:rPr>
+          <w:b/>
+          <w:bCs/>
+          <w:sz w:val="28"/>
+          <w:szCs w:val="28"/>
+          <w:u w:val="single"/>
+        </w:rPr>
+      </w:pPr>
+      <w:r>
+        <w:rPr>
+          <w:sz w:val="28"/>
+          <w:szCs w:val="28"/>
+        </w:rPr>
+        <w:t xml:space="preserve">SQL </w:t>
+      </w:r>
+    </w:p>
+    <w:p>
+      <w:pPr>
+        <w:pStyle w:val="NoSpacing"/>
+        <w:numPr>
+          <w:ilvl w:val="2"/>
+          <w:numId w:val="20"/>
+        </w:numPr>
+        <w:rPr>
+          <w:sz w:val="28"/>
+          <w:szCs w:val="28"/>
+        </w:rPr>
+      </w:pPr>
+      <w:r>
+        <w:rPr>
+          <w:sz w:val="28"/>
+          <w:szCs w:val="28"/>
+        </w:rPr>
+        <w:t xml:space="preserve">In this you will use the table and column name like </w:t>
+      </w:r>
+      <w:proofErr w:type="gramStart"/>
+      <w:r>
+        <w:rPr>
+          <w:sz w:val="28"/>
+          <w:szCs w:val="28"/>
+        </w:rPr>
+        <w:t>an</w:t>
+      </w:r>
+      <w:proofErr w:type="gramEnd"/>
+      <w:r>
+        <w:rPr>
+          <w:sz w:val="28"/>
+          <w:szCs w:val="28"/>
+        </w:rPr>
+        <w:t xml:space="preserve"> normal SQL query.</w:t>
+      </w:r>
+    </w:p>
+    <w:p>
+      <w:pPr>
+        <w:pStyle w:val="NoSpacing"/>
+        <w:numPr>
+          <w:ilvl w:val="2"/>
+          <w:numId w:val="20"/>
+        </w:numPr>
+        <w:rPr>
+          <w:sz w:val="28"/>
+          <w:szCs w:val="28"/>
+        </w:rPr>
+      </w:pPr>
+      <w:r>
+        <w:rPr>
+          <w:sz w:val="28"/>
+          <w:szCs w:val="28"/>
+        </w:rPr>
+        <w:t>This query is also known as native queries.</w:t>
+      </w:r>
+    </w:p>
+    <w:p>
+      <w:pPr>
+        <w:pStyle w:val="NoSpacing"/>
+        <w:numPr>
+          <w:ilvl w:val="2"/>
+          <w:numId w:val="20"/>
+        </w:numPr>
+        <w:rPr>
+          <w:sz w:val="28"/>
+          <w:szCs w:val="28"/>
+        </w:rPr>
+      </w:pPr>
+      <w:r>
+        <w:rPr>
+          <w:sz w:val="28"/>
+          <w:szCs w:val="28"/>
+        </w:rPr>
+        <w:t>While execution hibernate will not apply any conversion on it.</w:t>
+      </w:r>
+    </w:p>
+    <w:p>
+      <w:pPr>
+        <w:pStyle w:val="NoSpacing"/>
+        <w:numPr>
+          <w:ilvl w:val="0"/>
+          <w:numId w:val="20"/>
+        </w:numPr>
+        <w:rPr>
+          <w:sz w:val="28"/>
+          <w:szCs w:val="28"/>
+        </w:rPr>
+      </w:pPr>
+      <w:r>
+        <w:rPr>
+          <w:sz w:val="28"/>
+          <w:szCs w:val="28"/>
+        </w:rPr>
+        <w:t>Steps To execute manual query</w:t>
+      </w:r>
+    </w:p>
+    <w:p>
+      <w:pPr>
+        <w:pStyle w:val="NoSpacing"/>
+        <w:numPr>
+          <w:ilvl w:val="1"/>
+          <w:numId w:val="20"/>
+        </w:numPr>
+        <w:rPr>
+          <w:sz w:val="28"/>
+          <w:szCs w:val="28"/>
+        </w:rPr>
+      </w:pPr>
+      <w:r>
+        <w:rPr>
+          <w:sz w:val="28"/>
+          <w:szCs w:val="28"/>
+        </w:rPr>
+        <w:t>Create a method inside Repository.</w:t>
+      </w:r>
+    </w:p>
+    <w:p>
+      <w:pPr>
+        <w:pStyle w:val="NoSpacing"/>
+        <w:numPr>
+          <w:ilvl w:val="1"/>
+          <w:numId w:val="20"/>
+        </w:numPr>
+        <w:rPr>
+          <w:sz w:val="28"/>
+          <w:szCs w:val="28"/>
+        </w:rPr>
+      </w:pPr>
+      <w:r>
+        <w:rPr>
+          <w:sz w:val="28"/>
+          <w:szCs w:val="28"/>
+        </w:rPr>
+        <w:t>Annotate that method with @Query annotation. And define your query.</w:t>
+      </w:r>
+    </w:p>
+    <w:p>
+      <w:pPr>
+        <w:pStyle w:val="NoSpacing"/>
+        <w:numPr>
+          <w:ilvl w:val="1"/>
+          <w:numId w:val="20"/>
+        </w:numPr>
+        <w:rPr>
+          <w:sz w:val="28"/>
+          <w:szCs w:val="28"/>
+        </w:rPr>
+      </w:pPr>
+      <w:r>
+        <w:rPr>
+          <w:sz w:val="28"/>
+          <w:szCs w:val="28"/>
+        </w:rPr>
+        <w:t>If query is of DML type then also use @Modifying and @Transactional annotation.</w:t>
+      </w:r>
+    </w:p>
+    <w:p>
+      <w:pPr>
+        <w:pStyle w:val="NoSpacing"/>
+        <w:numPr>
+          <w:ilvl w:val="1"/>
+          <w:numId w:val="20"/>
+        </w:numPr>
+        <w:rPr>
+          <w:sz w:val="28"/>
+          <w:szCs w:val="28"/>
+        </w:rPr>
+      </w:pPr>
+      <w:r>
+        <w:rPr>
+          <w:sz w:val="28"/>
+          <w:szCs w:val="28"/>
+        </w:rPr>
+        <w:t xml:space="preserve">If query is SQL </w:t>
+      </w:r>
+      <w:proofErr w:type="gramStart"/>
+      <w:r>
+        <w:rPr>
+          <w:sz w:val="28"/>
+          <w:szCs w:val="28"/>
+        </w:rPr>
+        <w:t>type</w:t>
+      </w:r>
+      <w:proofErr w:type="gramEnd"/>
+      <w:r>
+        <w:rPr>
+          <w:sz w:val="28"/>
+          <w:szCs w:val="28"/>
+        </w:rPr>
+        <w:t xml:space="preserve"> then set the a native query fl</w:t>
+      </w:r>
+      <w:r>
+        <w:rPr>
+          <w:sz w:val="28"/>
+          <w:szCs w:val="28"/>
+        </w:rPr>
+        <w:t>a</w:t>
+      </w:r>
+      <w:r>
+        <w:rPr>
+          <w:sz w:val="28"/>
+          <w:szCs w:val="28"/>
+        </w:rPr>
+        <w:t>g.</w:t>
+      </w:r>
+    </w:p>
+    <w:p>
+      <w:pPr>
+        <w:pStyle w:val="NoSpacing"/>
+        <w:rPr>
+          <w:sz w:val="28"/>
+          <w:szCs w:val="28"/>
+        </w:rPr>
+      </w:pPr>
+    </w:p>
+    <w:p>
+      <w:pPr>
+        <w:pStyle w:val="NoSpacing"/>
+        <w:rPr>
+          <w:sz w:val="28"/>
+          <w:szCs w:val="28"/>
+        </w:rPr>
+      </w:pPr>
+    </w:p>
+    <w:p>
+      <w:pPr>
+        <w:rPr>
+          <w:sz w:val="28"/>
+          <w:szCs w:val="28"/>
+        </w:rPr>
+      </w:pPr>
+      <w:r>
+        <w:rPr>
+          <w:sz w:val="28"/>
+          <w:szCs w:val="28"/>
+        </w:rPr>
+        <w:br w:type="page"/>
+      </w:r>
+    </w:p>
+    <w:p>
+      <w:pPr>
+        <w:rPr>
+          <w:b/>
+          <w:bCs/>
+          <w:sz w:val="28"/>
+          <w:szCs w:val="28"/>
+          <w:u w:val="single"/>
+        </w:rPr>
+      </w:pPr>
+      <w:r>
+        <w:rPr>
+          <w:b/>
+          <w:bCs/>
+          <w:sz w:val="28"/>
+          <w:szCs w:val="28"/>
+          <w:u w:val="single"/>
+        </w:rPr>
+        <w:lastRenderedPageBreak/>
+        <w:t>JPA Relational Mapping (HAS-A)</w:t>
+      </w:r>
+    </w:p>
+    <w:p>
+      <w:pPr>
+        <w:pStyle w:val="ListParagraph"/>
+        <w:numPr>
+          <w:ilvl w:val="0"/>
+          <w:numId w:val="21"/>
+        </w:numPr>
+        <w:rPr>
+          <w:sz w:val="28"/>
+          <w:szCs w:val="28"/>
+        </w:rPr>
+      </w:pPr>
+      <w:r>
+        <w:rPr>
+          <w:sz w:val="28"/>
+          <w:szCs w:val="28"/>
+        </w:rPr>
+        <w:t xml:space="preserve">Using this you can achieve a relational mapping between the table. And </w:t>
+      </w:r>
+      <w:proofErr w:type="gramStart"/>
+      <w:r>
+        <w:rPr>
+          <w:sz w:val="28"/>
+          <w:szCs w:val="28"/>
+        </w:rPr>
+        <w:t>also</w:t>
+      </w:r>
+      <w:proofErr w:type="gramEnd"/>
+      <w:r>
+        <w:rPr>
+          <w:sz w:val="28"/>
+          <w:szCs w:val="28"/>
+        </w:rPr>
+        <w:t xml:space="preserve"> can add the primary and foreign key relation between tables.</w:t>
+      </w:r>
+    </w:p>
+    <w:p>
+      <w:pPr>
+        <w:pStyle w:val="ListParagraph"/>
+        <w:numPr>
+          <w:ilvl w:val="0"/>
+          <w:numId w:val="21"/>
+        </w:numPr>
+        <w:rPr>
+          <w:sz w:val="28"/>
+          <w:szCs w:val="28"/>
+        </w:rPr>
+      </w:pPr>
+      <w:r>
+        <w:rPr>
+          <w:sz w:val="28"/>
+          <w:szCs w:val="28"/>
+        </w:rPr>
+        <w:t xml:space="preserve">You can create </w:t>
+      </w:r>
+      <w:proofErr w:type="gramStart"/>
+      <w:r>
+        <w:rPr>
+          <w:sz w:val="28"/>
+          <w:szCs w:val="28"/>
+        </w:rPr>
+        <w:t>an</w:t>
+      </w:r>
+      <w:proofErr w:type="gramEnd"/>
+      <w:r>
+        <w:rPr>
+          <w:sz w:val="28"/>
+          <w:szCs w:val="28"/>
+        </w:rPr>
+        <w:t xml:space="preserve"> reference of one class into another class to create a foreign key inside the Database table.</w:t>
+      </w:r>
+    </w:p>
+    <w:p>
+      <w:pPr>
+        <w:pStyle w:val="ListParagraph"/>
+        <w:numPr>
+          <w:ilvl w:val="0"/>
+          <w:numId w:val="21"/>
+        </w:numPr>
+        <w:rPr>
+          <w:sz w:val="28"/>
+          <w:szCs w:val="28"/>
+        </w:rPr>
+      </w:pPr>
+      <w:r>
+        <w:rPr>
+          <w:sz w:val="28"/>
+          <w:szCs w:val="28"/>
+        </w:rPr>
+        <w:t>Create a reference of a class for which you wanted to create a foreign key, in the class where you wanted to create a foreign key column.</w:t>
+      </w:r>
+    </w:p>
+    <w:p>
+      <w:pPr>
+        <w:pStyle w:val="ListParagraph"/>
+        <w:numPr>
+          <w:ilvl w:val="0"/>
+          <w:numId w:val="21"/>
+        </w:numPr>
+        <w:rPr>
+          <w:sz w:val="28"/>
+          <w:szCs w:val="28"/>
+        </w:rPr>
+      </w:pPr>
+      <w:r>
+        <w:rPr>
+          <w:sz w:val="28"/>
+          <w:szCs w:val="28"/>
+        </w:rPr>
+        <w:t xml:space="preserve">And then annotate the reference with the any one of the following </w:t>
+      </w:r>
+      <w:proofErr w:type="gramStart"/>
+      <w:r>
+        <w:rPr>
+          <w:sz w:val="28"/>
+          <w:szCs w:val="28"/>
+        </w:rPr>
+        <w:t>annotation</w:t>
+      </w:r>
+      <w:proofErr w:type="gramEnd"/>
+    </w:p>
+    <w:p>
+      <w:pPr>
+        <w:pStyle w:val="ListParagraph"/>
+        <w:numPr>
+          <w:ilvl w:val="1"/>
+          <w:numId w:val="21"/>
+        </w:numPr>
+        <w:rPr>
+          <w:sz w:val="28"/>
+          <w:szCs w:val="28"/>
+        </w:rPr>
+      </w:pPr>
+      <w:r>
+        <w:rPr>
+          <w:sz w:val="28"/>
+          <w:szCs w:val="28"/>
+        </w:rPr>
+        <w:t>@OneToOne</w:t>
+      </w:r>
+    </w:p>
+    <w:p>
+      <w:pPr>
+        <w:pStyle w:val="ListParagraph"/>
+        <w:numPr>
+          <w:ilvl w:val="1"/>
+          <w:numId w:val="21"/>
+        </w:numPr>
+        <w:rPr>
+          <w:sz w:val="28"/>
+          <w:szCs w:val="28"/>
+        </w:rPr>
+      </w:pPr>
+      <w:r>
+        <w:rPr>
+          <w:sz w:val="28"/>
+          <w:szCs w:val="28"/>
+        </w:rPr>
+        <w:t>@OneToMany</w:t>
+      </w:r>
+    </w:p>
+    <w:p>
+      <w:pPr>
+        <w:pStyle w:val="ListParagraph"/>
+        <w:numPr>
+          <w:ilvl w:val="1"/>
+          <w:numId w:val="21"/>
+        </w:numPr>
+        <w:rPr>
+          <w:sz w:val="28"/>
+          <w:szCs w:val="28"/>
+        </w:rPr>
+      </w:pPr>
+      <w:r>
+        <w:rPr>
+          <w:sz w:val="28"/>
+          <w:szCs w:val="28"/>
+        </w:rPr>
+        <w:t>@ManyToOne</w:t>
+      </w:r>
+    </w:p>
+    <w:p>
+      <w:pPr>
+        <w:pStyle w:val="ListParagraph"/>
+        <w:numPr>
+          <w:ilvl w:val="1"/>
+          <w:numId w:val="21"/>
+        </w:numPr>
+        <w:rPr>
+          <w:sz w:val="28"/>
+          <w:szCs w:val="28"/>
+        </w:rPr>
+      </w:pPr>
+      <w:r>
+        <w:rPr>
+          <w:sz w:val="28"/>
+          <w:szCs w:val="28"/>
+        </w:rPr>
+        <w:t>@ManyToMan</w:t>
+      </w:r>
+    </w:p>
+    <w:p>
+      <w:pPr>
+        <w:rPr>
+          <w:sz w:val="28"/>
+          <w:szCs w:val="28"/>
+        </w:rPr>
+      </w:pPr>
+    </w:p>
+    <w:p>
+      <w:pPr>
+        <w:rPr>
+          <w:sz w:val="28"/>
+          <w:szCs w:val="28"/>
+        </w:rPr>
+      </w:pPr>
+      <w:r>
+        <w:rPr>
+          <w:noProof/>
+          <w:sz w:val="28"/>
+          <w:szCs w:val="28"/>
+        </w:rPr>
+        <w:drawing>
+          <wp:inline distT="0" distB="0" distL="0" distR="0" wp14:anchorId="62DCC9C6" wp14:editId="4B358C7E">
+            <wp:extent cx="5939155" cy="3322320"/>
+            <wp:effectExtent l="0" t="0" r="4445" b="0"/>
+            <wp:docPr id="816577034" name="Picture 1"/>
+            <wp:cNvGraphicFramePr>
+              <a:graphicFrameLocks xmlns:a="http://schemas.openxmlformats.org/drawingml/2006/main" noChangeAspect="1"/>
+            </wp:cNvGraphicFramePr>
+            <a:graphic xmlns:a="http://schemas.openxmlformats.org/drawingml/2006/main">
+              <a:graphicData uri="http://schemas.openxmlformats.org/drawingml/2006/picture">
+                <pic:pic xmlns:pic="http://schemas.openxmlformats.org/drawingml/2006/picture">
+                  <pic:nvPicPr>
+                    <pic:cNvPr id="0" name="Picture 1"/>
+                    <pic:cNvPicPr>
+                      <a:picLocks noChangeAspect="1" noChangeArrowheads="1"/>
+                    </pic:cNvPicPr>
+                  </pic:nvPicPr>
+                  <pic:blipFill>
+                    <a:blip r:embed="rId26">
+                      <a:extLst>
+                        <a:ext uri="{28A0092B-C50C-407E-A947-70E740481C1C}">
+                          <a14:useLocalDpi xmlns:a14="http://schemas.microsoft.com/office/drawing/2010/main" val="0"/>
+                        </a:ext>
+                      </a:extLst>
+                    </a:blip>
+                    <a:srcRect/>
+                    <a:stretch>
+                      <a:fillRect/>
+                    </a:stretch>
+                  </pic:blipFill>
+                  <pic:spPr bwMode="auto">
+                    <a:xfrm>
+                      <a:off x="0" y="0"/>
+                      <a:ext cx="5939155" cy="3322320"/>
+                    </a:xfrm>
+                    <a:prstGeom prst="rect">
+                      <a:avLst/>
+                    </a:prstGeom>
+                    <a:noFill/>
+                    <a:ln>
+                      <a:noFill/>
+                    </a:ln>
+                  </pic:spPr>
+                </pic:pic>
+              </a:graphicData>
+            </a:graphic>
+          </wp:inline>
+        </w:drawing>
+      </w:r>
+    </w:p>
+    <w:p>
+      <w:pPr>
+        <w:rPr>
+          <w:sz w:val="28"/>
+          <w:szCs w:val="28"/>
+        </w:rPr>
+      </w:pPr>
+    </w:p>
+    <w:p>
+      <w:pPr>
+        <w:pStyle w:val="NoSpacing"/>
+        <w:rPr>
+          <w:sz w:val="28"/>
+          <w:szCs w:val="28"/>
+        </w:rPr>
+      </w:pPr>
+      <w:r>
+        <w:rPr>
+          <w:sz w:val="28"/>
+          <w:szCs w:val="28"/>
+        </w:rPr>
+        <w:t xml:space="preserve"> </w:t>
+      </w:r>
+    </w:p>
+    <w:p>
+      <w:pPr>
+        <w:pStyle w:val="NoSpacing"/>
+        <w:rPr>
+          <w:sz w:val="24"/>
+          <w:szCs w:val="24"/>
+        </w:rPr>
+      </w:pPr>
+    </w:p>
     <w:sectPr>
       <w:pgSz w:w="12240" w:h="15840"/>
       <w:pgMar w:top="1440" w:right="1440" w:bottom="1440" w:left="1440" w:header="720" w:footer="720" w:gutter="0"/>
@@ -8495,6 +9281,95 @@
     </w:lvl>
   </w:abstractNum>
   <w:abstractNum w:abstractNumId="2" w15:restartNumberingAfterBreak="0">
+    <w:nsid w:val="041128FC"/>
+    <w:multiLevelType w:val="hybridMultilevel"/>
+    <w:tmpl w:val="4C166408"/>
+    <w:lvl w:ilvl="0" w:tplc="0409000F">
+      <w:start w:val="1"/>
+      <w:numFmt w:val="decimal"/>
+      <w:lvlText w:val="%1."/>
+      <w:lvlJc w:val="left"/>
+      <w:pPr>
+        <w:ind w:left="720" w:hanging="360"/>
+      </w:pPr>
+      <w:rPr>
+        <w:rFonts w:hint="default"/>
+      </w:rPr>
+    </w:lvl>
+    <w:lvl w:ilvl="1" w:tplc="04090019">
+      <w:start w:val="1"/>
+      <w:numFmt w:val="lowerLetter"/>
+      <w:lvlText w:val="%2."/>
+      <w:lvlJc w:val="left"/>
+      <w:pPr>
+        <w:ind w:left="1440" w:hanging="360"/>
+      </w:pPr>
+    </w:lvl>
+    <w:lvl w:ilvl="2" w:tplc="0409001B">
+      <w:start w:val="1"/>
+      <w:numFmt w:val="lowerRoman"/>
+      <w:lvlText w:val="%3."/>
+      <w:lvlJc w:val="right"/>
+      <w:pPr>
+        <w:ind w:left="2160" w:hanging="180"/>
+      </w:pPr>
+    </w:lvl>
+    <w:lvl w:ilvl="3" w:tplc="0409000F" w:tentative="1">
+      <w:start w:val="1"/>
+      <w:numFmt w:val="decimal"/>
+      <w:lvlText w:val="%4."/>
+      <w:lvlJc w:val="left"/>
+      <w:pPr>
+        <w:ind w:left="2880" w:hanging="360"/>
+      </w:pPr>
+    </w:lvl>
+    <w:lvl w:ilvl="4" w:tplc="04090019" w:tentative="1">
+      <w:start w:val="1"/>
+      <w:numFmt w:val="lowerLetter"/>
+      <w:lvlText w:val="%5."/>
+      <w:lvlJc w:val="left"/>
+      <w:pPr>
+        <w:ind w:left="3600" w:hanging="360"/>
+      </w:pPr>
+    </w:lvl>
+    <w:lvl w:ilvl="5" w:tplc="0409001B" w:tentative="1">
+      <w:start w:val="1"/>
+      <w:numFmt w:val="lowerRoman"/>
+      <w:lvlText w:val="%6."/>
+      <w:lvlJc w:val="right"/>
+      <w:pPr>
+        <w:ind w:left="4320" w:hanging="180"/>
+      </w:pPr>
+    </w:lvl>
+    <w:lvl w:ilvl="6" w:tplc="0409000F" w:tentative="1">
+      <w:start w:val="1"/>
+      <w:numFmt w:val="decimal"/>
+      <w:lvlText w:val="%7."/>
+      <w:lvlJc w:val="left"/>
+      <w:pPr>
+        <w:ind w:left="5040" w:hanging="360"/>
+      </w:pPr>
+    </w:lvl>
+    <w:lvl w:ilvl="7" w:tplc="04090019" w:tentative="1">
+      <w:start w:val="1"/>
+      <w:numFmt w:val="lowerLetter"/>
+      <w:lvlText w:val="%8."/>
+      <w:lvlJc w:val="left"/>
+      <w:pPr>
+        <w:ind w:left="5760" w:hanging="360"/>
+      </w:pPr>
+    </w:lvl>
+    <w:lvl w:ilvl="8" w:tplc="0409001B" w:tentative="1">
+      <w:start w:val="1"/>
+      <w:numFmt w:val="lowerRoman"/>
+      <w:lvlText w:val="%9."/>
+      <w:lvlJc w:val="right"/>
+      <w:pPr>
+        <w:ind w:left="6480" w:hanging="180"/>
+      </w:pPr>
+    </w:lvl>
+  </w:abstractNum>
+  <w:abstractNum w:abstractNumId="3" w15:restartNumberingAfterBreak="0">
     <w:nsid w:val="0FC82DB3"/>
     <w:multiLevelType w:val="hybridMultilevel"/>
     <w:tmpl w:val="D36429B2"/>
@@ -8583,7 +9458,7 @@
       </w:pPr>
     </w:lvl>
   </w:abstractNum>
-  <w:abstractNum w:abstractNumId="3" w15:restartNumberingAfterBreak="0">
+  <w:abstractNum w:abstractNumId="4" w15:restartNumberingAfterBreak="0">
     <w:nsid w:val="140E1A86"/>
     <w:multiLevelType w:val="hybridMultilevel"/>
     <w:tmpl w:val="D9AC263A"/>
@@ -8674,7 +9549,7 @@
       </w:pPr>
     </w:lvl>
   </w:abstractNum>
-  <w:abstractNum w:abstractNumId="4" w15:restartNumberingAfterBreak="0">
+  <w:abstractNum w:abstractNumId="5" w15:restartNumberingAfterBreak="0">
     <w:nsid w:val="29927A91"/>
     <w:multiLevelType w:val="hybridMultilevel"/>
     <w:tmpl w:val="21DA223A"/>
@@ -8763,7 +9638,7 @@
       </w:pPr>
     </w:lvl>
   </w:abstractNum>
-  <w:abstractNum w:abstractNumId="5" w15:restartNumberingAfterBreak="0">
+  <w:abstractNum w:abstractNumId="6" w15:restartNumberingAfterBreak="0">
     <w:nsid w:val="2C4767EA"/>
     <w:multiLevelType w:val="hybridMultilevel"/>
     <w:tmpl w:val="39166786"/>
@@ -8852,7 +9727,7 @@
       </w:pPr>
     </w:lvl>
   </w:abstractNum>
-  <w:abstractNum w:abstractNumId="6" w15:restartNumberingAfterBreak="0">
+  <w:abstractNum w:abstractNumId="7" w15:restartNumberingAfterBreak="0">
     <w:nsid w:val="2CB00714"/>
     <w:multiLevelType w:val="hybridMultilevel"/>
     <w:tmpl w:val="F13E9D32"/>
@@ -8941,7 +9816,7 @@
       </w:pPr>
     </w:lvl>
   </w:abstractNum>
-  <w:abstractNum w:abstractNumId="7" w15:restartNumberingAfterBreak="0">
+  <w:abstractNum w:abstractNumId="8" w15:restartNumberingAfterBreak="0">
     <w:nsid w:val="2CFF7D5B"/>
     <w:multiLevelType w:val="hybridMultilevel"/>
     <w:tmpl w:val="A3581008"/>
@@ -9030,7 +9905,7 @@
       </w:pPr>
     </w:lvl>
   </w:abstractNum>
-  <w:abstractNum w:abstractNumId="8" w15:restartNumberingAfterBreak="0">
+  <w:abstractNum w:abstractNumId="9" w15:restartNumberingAfterBreak="0">
     <w:nsid w:val="39D440F5"/>
     <w:multiLevelType w:val="hybridMultilevel"/>
     <w:tmpl w:val="9192F83C"/>
@@ -9119,7 +9994,7 @@
       </w:pPr>
     </w:lvl>
   </w:abstractNum>
-  <w:abstractNum w:abstractNumId="9" w15:restartNumberingAfterBreak="0">
+  <w:abstractNum w:abstractNumId="10" w15:restartNumberingAfterBreak="0">
     <w:nsid w:val="45C60A4A"/>
     <w:multiLevelType w:val="hybridMultilevel"/>
     <w:tmpl w:val="5750F6A8"/>
@@ -9208,7 +10083,7 @@
       </w:pPr>
     </w:lvl>
   </w:abstractNum>
-  <w:abstractNum w:abstractNumId="10" w15:restartNumberingAfterBreak="0">
+  <w:abstractNum w:abstractNumId="11" w15:restartNumberingAfterBreak="0">
     <w:nsid w:val="473C131F"/>
     <w:multiLevelType w:val="hybridMultilevel"/>
     <w:tmpl w:val="9F448EFE"/>
@@ -9297,7 +10172,7 @@
       </w:pPr>
     </w:lvl>
   </w:abstractNum>
-  <w:abstractNum w:abstractNumId="11" w15:restartNumberingAfterBreak="0">
+  <w:abstractNum w:abstractNumId="12" w15:restartNumberingAfterBreak="0">
     <w:nsid w:val="48855B15"/>
     <w:multiLevelType w:val="hybridMultilevel"/>
     <w:tmpl w:val="E024681A"/>
@@ -9386,7 +10261,7 @@
       </w:pPr>
     </w:lvl>
   </w:abstractNum>
-  <w:abstractNum w:abstractNumId="12" w15:restartNumberingAfterBreak="0">
+  <w:abstractNum w:abstractNumId="13" w15:restartNumberingAfterBreak="0">
     <w:nsid w:val="53605B0D"/>
     <w:multiLevelType w:val="hybridMultilevel"/>
     <w:tmpl w:val="5FC20362"/>
@@ -9475,7 +10350,7 @@
       </w:pPr>
     </w:lvl>
   </w:abstractNum>
-  <w:abstractNum w:abstractNumId="13" w15:restartNumberingAfterBreak="0">
+  <w:abstractNum w:abstractNumId="14" w15:restartNumberingAfterBreak="0">
     <w:nsid w:val="54A740E5"/>
     <w:multiLevelType w:val="hybridMultilevel"/>
     <w:tmpl w:val="17EAD46A"/>
@@ -9564,7 +10439,96 @@
       </w:pPr>
     </w:lvl>
   </w:abstractNum>
-  <w:abstractNum w:abstractNumId="14" w15:restartNumberingAfterBreak="0">
+  <w:abstractNum w:abstractNumId="15" w15:restartNumberingAfterBreak="0">
+    <w:nsid w:val="5A757F13"/>
+    <w:multiLevelType w:val="hybridMultilevel"/>
+    <w:tmpl w:val="826E21A4"/>
+    <w:lvl w:ilvl="0" w:tplc="0409000F">
+      <w:start w:val="1"/>
+      <w:numFmt w:val="decimal"/>
+      <w:lvlText w:val="%1."/>
+      <w:lvlJc w:val="left"/>
+      <w:pPr>
+        <w:ind w:left="720" w:hanging="360"/>
+      </w:pPr>
+      <w:rPr>
+        <w:rFonts w:hint="default"/>
+      </w:rPr>
+    </w:lvl>
+    <w:lvl w:ilvl="1" w:tplc="04090019">
+      <w:start w:val="1"/>
+      <w:numFmt w:val="lowerLetter"/>
+      <w:lvlText w:val="%2."/>
+      <w:lvlJc w:val="left"/>
+      <w:pPr>
+        <w:ind w:left="1440" w:hanging="360"/>
+      </w:pPr>
+    </w:lvl>
+    <w:lvl w:ilvl="2" w:tplc="0409001B" w:tentative="1">
+      <w:start w:val="1"/>
+      <w:numFmt w:val="lowerRoman"/>
+      <w:lvlText w:val="%3."/>
+      <w:lvlJc w:val="right"/>
+      <w:pPr>
+        <w:ind w:left="2160" w:hanging="180"/>
+      </w:pPr>
+    </w:lvl>
+    <w:lvl w:ilvl="3" w:tplc="0409000F" w:tentative="1">
+      <w:start w:val="1"/>
+      <w:numFmt w:val="decimal"/>
+      <w:lvlText w:val="%4."/>
+      <w:lvlJc w:val="left"/>
+      <w:pPr>
+        <w:ind w:left="2880" w:hanging="360"/>
+      </w:pPr>
+    </w:lvl>
+    <w:lvl w:ilvl="4" w:tplc="04090019" w:tentative="1">
+      <w:start w:val="1"/>
+      <w:numFmt w:val="lowerLetter"/>
+      <w:lvlText w:val="%5."/>
+      <w:lvlJc w:val="left"/>
+      <w:pPr>
+        <w:ind w:left="3600" w:hanging="360"/>
+      </w:pPr>
+    </w:lvl>
+    <w:lvl w:ilvl="5" w:tplc="0409001B" w:tentative="1">
+      <w:start w:val="1"/>
+      <w:numFmt w:val="lowerRoman"/>
+      <w:lvlText w:val="%6."/>
+      <w:lvlJc w:val="right"/>
+      <w:pPr>
+        <w:ind w:left="4320" w:hanging="180"/>
+      </w:pPr>
+    </w:lvl>
+    <w:lvl w:ilvl="6" w:tplc="0409000F" w:tentative="1">
+      <w:start w:val="1"/>
+      <w:numFmt w:val="decimal"/>
+      <w:lvlText w:val="%7."/>
+      <w:lvlJc w:val="left"/>
+      <w:pPr>
+        <w:ind w:left="5040" w:hanging="360"/>
+      </w:pPr>
+    </w:lvl>
+    <w:lvl w:ilvl="7" w:tplc="04090019" w:tentative="1">
+      <w:start w:val="1"/>
+      <w:numFmt w:val="lowerLetter"/>
+      <w:lvlText w:val="%8."/>
+      <w:lvlJc w:val="left"/>
+      <w:pPr>
+        <w:ind w:left="5760" w:hanging="360"/>
+      </w:pPr>
+    </w:lvl>
+    <w:lvl w:ilvl="8" w:tplc="0409001B" w:tentative="1">
+      <w:start w:val="1"/>
+      <w:numFmt w:val="lowerRoman"/>
+      <w:lvlText w:val="%9."/>
+      <w:lvlJc w:val="right"/>
+      <w:pPr>
+        <w:ind w:left="6480" w:hanging="180"/>
+      </w:pPr>
+    </w:lvl>
+  </w:abstractNum>
+  <w:abstractNum w:abstractNumId="16" w15:restartNumberingAfterBreak="0">
     <w:nsid w:val="61F54A8B"/>
     <w:multiLevelType w:val="hybridMultilevel"/>
     <w:tmpl w:val="78528438"/>
@@ -9653,7 +10617,7 @@
       </w:pPr>
     </w:lvl>
   </w:abstractNum>
-  <w:abstractNum w:abstractNumId="15" w15:restartNumberingAfterBreak="0">
+  <w:abstractNum w:abstractNumId="17" w15:restartNumberingAfterBreak="0">
     <w:nsid w:val="65250439"/>
     <w:multiLevelType w:val="hybridMultilevel"/>
     <w:tmpl w:val="DA48771E"/>
@@ -9742,7 +10706,7 @@
       </w:pPr>
     </w:lvl>
   </w:abstractNum>
-  <w:abstractNum w:abstractNumId="16" w15:restartNumberingAfterBreak="0">
+  <w:abstractNum w:abstractNumId="18" w15:restartNumberingAfterBreak="0">
     <w:nsid w:val="67E7630A"/>
     <w:multiLevelType w:val="hybridMultilevel"/>
     <w:tmpl w:val="BF84E4DA"/>
@@ -9831,7 +10795,7 @@
       </w:pPr>
     </w:lvl>
   </w:abstractNum>
-  <w:abstractNum w:abstractNumId="17" w15:restartNumberingAfterBreak="0">
+  <w:abstractNum w:abstractNumId="19" w15:restartNumberingAfterBreak="0">
     <w:nsid w:val="7BBB790D"/>
     <w:multiLevelType w:val="hybridMultilevel"/>
     <w:tmpl w:val="C94029B0"/>
@@ -9922,7 +10886,7 @@
       </w:pPr>
     </w:lvl>
   </w:abstractNum>
-  <w:abstractNum w:abstractNumId="18" w15:restartNumberingAfterBreak="0">
+  <w:abstractNum w:abstractNumId="20" w15:restartNumberingAfterBreak="0">
     <w:nsid w:val="7FF524C8"/>
     <w:multiLevelType w:val="hybridMultilevel"/>
     <w:tmpl w:val="FA0438B2"/>
@@ -10012,61 +10976,67 @@
     </w:lvl>
   </w:abstractNum>
   <w:num w:numId="1" w16cid:durableId="2128693607">
+    <w:abstractNumId w:val="6"/>
+  </w:num>
+  <w:num w:numId="2" w16cid:durableId="1225021118">
+    <w:abstractNumId w:val="17"/>
+  </w:num>
+  <w:num w:numId="3" w16cid:durableId="2139103505">
+    <w:abstractNumId w:val="11"/>
+  </w:num>
+  <w:num w:numId="4" w16cid:durableId="575361729">
+    <w:abstractNumId w:val="20"/>
+  </w:num>
+  <w:num w:numId="5" w16cid:durableId="453327201">
+    <w:abstractNumId w:val="14"/>
+  </w:num>
+  <w:num w:numId="6" w16cid:durableId="363334419">
+    <w:abstractNumId w:val="7"/>
+  </w:num>
+  <w:num w:numId="7" w16cid:durableId="486553979">
+    <w:abstractNumId w:val="4"/>
+  </w:num>
+  <w:num w:numId="8" w16cid:durableId="587929740">
+    <w:abstractNumId w:val="12"/>
+  </w:num>
+  <w:num w:numId="9" w16cid:durableId="1800108267">
     <w:abstractNumId w:val="5"/>
   </w:num>
-  <w:num w:numId="2" w16cid:durableId="1225021118">
-    <w:abstractNumId w:val="15"/>
-  </w:num>
-  <w:num w:numId="3" w16cid:durableId="2139103505">
-    <w:abstractNumId w:val="10"/>
-  </w:num>
-  <w:num w:numId="4" w16cid:durableId="575361729">
-    <w:abstractNumId w:val="18"/>
-  </w:num>
-  <w:num w:numId="5" w16cid:durableId="453327201">
-    <w:abstractNumId w:val="13"/>
-  </w:num>
-  <w:num w:numId="6" w16cid:durableId="363334419">
-    <w:abstractNumId w:val="6"/>
-  </w:num>
-  <w:num w:numId="7" w16cid:durableId="486553979">
-    <w:abstractNumId w:val="3"/>
-  </w:num>
-  <w:num w:numId="8" w16cid:durableId="587929740">
-    <w:abstractNumId w:val="11"/>
-  </w:num>
-  <w:num w:numId="9" w16cid:durableId="1800108267">
-    <w:abstractNumId w:val="4"/>
-  </w:num>
   <w:num w:numId="10" w16cid:durableId="599678530">
-    <w:abstractNumId w:val="17"/>
+    <w:abstractNumId w:val="19"/>
   </w:num>
   <w:num w:numId="11" w16cid:durableId="920481416">
-    <w:abstractNumId w:val="2"/>
+    <w:abstractNumId w:val="3"/>
   </w:num>
   <w:num w:numId="12" w16cid:durableId="584261307">
     <w:abstractNumId w:val="0"/>
   </w:num>
   <w:num w:numId="13" w16cid:durableId="1500197131">
-    <w:abstractNumId w:val="14"/>
+    <w:abstractNumId w:val="16"/>
   </w:num>
   <w:num w:numId="14" w16cid:durableId="1096631984">
-    <w:abstractNumId w:val="7"/>
+    <w:abstractNumId w:val="8"/>
   </w:num>
   <w:num w:numId="15" w16cid:durableId="144400395">
-    <w:abstractNumId w:val="12"/>
+    <w:abstractNumId w:val="13"/>
   </w:num>
   <w:num w:numId="16" w16cid:durableId="1581672824">
     <w:abstractNumId w:val="1"/>
   </w:num>
   <w:num w:numId="17" w16cid:durableId="1789621381">
-    <w:abstractNumId w:val="16"/>
+    <w:abstractNumId w:val="18"/>
   </w:num>
   <w:num w:numId="18" w16cid:durableId="1859468856">
-    <w:abstractNumId w:val="8"/>
+    <w:abstractNumId w:val="9"/>
   </w:num>
   <w:num w:numId="19" w16cid:durableId="376205613">
-    <w:abstractNumId w:val="9"/>
+    <w:abstractNumId w:val="10"/>
+  </w:num>
+  <w:num w:numId="20" w16cid:durableId="1333024135">
+    <w:abstractNumId w:val="2"/>
+  </w:num>
+  <w:num w:numId="21" w16cid:durableId="1741099602">
+    <w:abstractNumId w:val="15"/>
   </w:num>
 </w:numbering>
 </file>

</xml_diff>